<commit_message>
Updated git links για τα Safety Review και Navigation Robustness
Νεα λινκ στο word που παραπέμπουν στις νέες καθαρές εικόνες των Robustness(οι εικόνες τοποθετήθηκαν πάλι στο scrum cycle 3)
</commit_message>
<xml_diff>
--- a/Documents/Scrum Cycle 6/Robustness-diagrams-v1.0.docx
+++ b/Documents/Scrum Cycle 6/Robustness-diagrams-v1.0.docx
@@ -871,12 +871,14 @@
         </w:rPr>
         <w:t xml:space="preserve"> </w:t>
       </w:r>
+      <w:proofErr w:type="spellStart"/>
       <w:r>
         <w:rPr>
           <w:lang w:val="el-GR"/>
         </w:rPr>
         <w:t>ιστότοπο</w:t>
       </w:r>
+      <w:proofErr w:type="spellEnd"/>
       <w:r>
         <w:rPr>
           <w:lang w:val="el-GR"/>
@@ -930,16 +932,60 @@
         <w:rPr>
           <w:lang w:val="el-GR"/>
         </w:rPr>
-        <w:t xml:space="preserve">Επειδή, ίσως να μην προβάλλεται (χωρίς πολύ zoom), θα υπάρχει και extracted ως </w:t>
-      </w:r>
+        <w:t xml:space="preserve">Επειδή, ίσως να μην προβάλλεται (χωρίς πολύ </w:t>
+      </w:r>
+      <w:proofErr w:type="spellStart"/>
+      <w:r>
+        <w:rPr>
+          <w:lang w:val="el-GR"/>
+        </w:rPr>
+        <w:t>zoom</w:t>
+      </w:r>
+      <w:proofErr w:type="spellEnd"/>
+      <w:r>
+        <w:rPr>
+          <w:lang w:val="el-GR"/>
+        </w:rPr>
+        <w:t xml:space="preserve">), θα υπάρχει και </w:t>
+      </w:r>
+      <w:proofErr w:type="spellStart"/>
+      <w:r>
+        <w:rPr>
+          <w:lang w:val="el-GR"/>
+        </w:rPr>
+        <w:t>extracted</w:t>
+      </w:r>
+      <w:proofErr w:type="spellEnd"/>
+      <w:r>
+        <w:rPr>
+          <w:lang w:val="el-GR"/>
+        </w:rPr>
+        <w:t xml:space="preserve"> ως </w:t>
+      </w:r>
+      <w:proofErr w:type="spellStart"/>
       <w:r>
         <w:t>png</w:t>
       </w:r>
-      <w:r>
-        <w:rPr>
-          <w:lang w:val="el-GR"/>
-        </w:rPr>
-        <w:t xml:space="preserve"> στο GitHub της ομάδας. Μπορεί</w:t>
+      <w:proofErr w:type="spellEnd"/>
+      <w:r>
+        <w:rPr>
+          <w:lang w:val="el-GR"/>
+        </w:rPr>
+        <w:t xml:space="preserve"> στο </w:t>
+      </w:r>
+      <w:proofErr w:type="spellStart"/>
+      <w:r>
+        <w:rPr>
+          <w:lang w:val="el-GR"/>
+        </w:rPr>
+        <w:t>GitHub</w:t>
+      </w:r>
+      <w:proofErr w:type="spellEnd"/>
+      <w:r>
+        <w:rPr>
+          <w:lang w:val="el-GR"/>
+        </w:rPr>
+        <w:t xml:space="preserve"> της ομάδας. Μπορεί</w:t>
       </w:r>
       <w:r>
         <w:rPr>
@@ -1009,40 +1055,54 @@
       </w:r>
     </w:p>
     <w:p>
+      <w:pPr>
+        <w:rPr>
+          <w:lang w:val="el-GR"/>
+        </w:rPr>
+      </w:pPr>
       <w:hyperlink r:id="rId6" w:history="1">
+        <w:proofErr w:type="spellStart"/>
         <w:r>
           <w:rPr>
             <w:rStyle w:val="-"/>
           </w:rPr>
           <w:t>SoftEngProject</w:t>
         </w:r>
-        <w:r>
-          <w:rPr>
-            <w:rStyle w:val="-"/>
+        <w:proofErr w:type="spellEnd"/>
+        <w:r>
+          <w:rPr>
+            <w:rStyle w:val="-"/>
+            <w:lang w:val="el-GR"/>
           </w:rPr>
           <w:t>2021/</w:t>
         </w:r>
+        <w:proofErr w:type="spellStart"/>
         <w:r>
           <w:rPr>
             <w:rStyle w:val="-"/>
           </w:rPr>
           <w:t>RobustnessAppointments</w:t>
         </w:r>
-        <w:r>
-          <w:rPr>
-            <w:rStyle w:val="-"/>
+        <w:proofErr w:type="spellEnd"/>
+        <w:r>
+          <w:rPr>
+            <w:rStyle w:val="-"/>
+            <w:lang w:val="el-GR"/>
           </w:rPr>
           <w:t>.</w:t>
         </w:r>
+        <w:proofErr w:type="spellStart"/>
         <w:r>
           <w:rPr>
             <w:rStyle w:val="-"/>
           </w:rPr>
           <w:t>png</w:t>
         </w:r>
-        <w:r>
-          <w:rPr>
-            <w:rStyle w:val="-"/>
+        <w:proofErr w:type="spellEnd"/>
+        <w:r>
+          <w:rPr>
+            <w:rStyle w:val="-"/>
+            <w:lang w:val="el-GR"/>
           </w:rPr>
           <w:t xml:space="preserve"> </w:t>
         </w:r>
@@ -1055,6 +1115,7 @@
         <w:r>
           <w:rPr>
             <w:rStyle w:val="-"/>
+            <w:lang w:val="el-GR"/>
           </w:rPr>
           <w:t xml:space="preserve"> </w:t>
         </w:r>
@@ -1067,6 +1128,7 @@
         <w:r>
           <w:rPr>
             <w:rStyle w:val="-"/>
+            <w:lang w:val="el-GR"/>
           </w:rPr>
           <w:t xml:space="preserve"> · </w:t>
         </w:r>
@@ -1079,6 +1141,7 @@
         <w:r>
           <w:rPr>
             <w:rStyle w:val="-"/>
+            <w:lang w:val="el-GR"/>
           </w:rPr>
           <w:t>-</w:t>
         </w:r>
@@ -1091,30 +1154,37 @@
         <w:r>
           <w:rPr>
             <w:rStyle w:val="-"/>
+            <w:lang w:val="el-GR"/>
           </w:rPr>
           <w:t>/</w:t>
         </w:r>
+        <w:proofErr w:type="spellStart"/>
         <w:r>
           <w:rPr>
             <w:rStyle w:val="-"/>
           </w:rPr>
           <w:t>SoftEngProject</w:t>
         </w:r>
-        <w:r>
-          <w:rPr>
-            <w:rStyle w:val="-"/>
+        <w:proofErr w:type="spellEnd"/>
+        <w:r>
+          <w:rPr>
+            <w:rStyle w:val="-"/>
+            <w:lang w:val="el-GR"/>
           </w:rPr>
           <w:t>2021 (</w:t>
         </w:r>
+        <w:proofErr w:type="spellStart"/>
         <w:r>
           <w:rPr>
             <w:rStyle w:val="-"/>
           </w:rPr>
           <w:t>github</w:t>
         </w:r>
-        <w:r>
-          <w:rPr>
-            <w:rStyle w:val="-"/>
+        <w:proofErr w:type="spellEnd"/>
+        <w:r>
+          <w:rPr>
+            <w:rStyle w:val="-"/>
+            <w:lang w:val="el-GR"/>
           </w:rPr>
           <w:t>.</w:t>
         </w:r>
@@ -1127,16 +1197,47 @@
         <w:r>
           <w:rPr>
             <w:rStyle w:val="-"/>
+            <w:lang w:val="el-GR"/>
           </w:rPr>
           <w:t>)</w:t>
         </w:r>
       </w:hyperlink>
     </w:p>
-    <w:p/>
-    <w:p/>
-    <w:p/>
-    <w:p/>
-    <w:p/>
+    <w:p>
+      <w:pPr>
+        <w:rPr>
+          <w:lang w:val="el-GR"/>
+        </w:rPr>
+      </w:pPr>
+    </w:p>
+    <w:p>
+      <w:pPr>
+        <w:rPr>
+          <w:lang w:val="el-GR"/>
+        </w:rPr>
+      </w:pPr>
+    </w:p>
+    <w:p>
+      <w:pPr>
+        <w:rPr>
+          <w:lang w:val="el-GR"/>
+        </w:rPr>
+      </w:pPr>
+    </w:p>
+    <w:p>
+      <w:pPr>
+        <w:rPr>
+          <w:lang w:val="el-GR"/>
+        </w:rPr>
+      </w:pPr>
+    </w:p>
+    <w:p>
+      <w:pPr>
+        <w:rPr>
+          <w:lang w:val="el-GR"/>
+        </w:rPr>
+      </w:pPr>
+    </w:p>
     <w:p>
       <w:pPr>
         <w:jc w:val="center"/>
@@ -1145,6 +1246,7 @@
           <w:bCs/>
           <w:sz w:val="32"/>
           <w:szCs w:val="32"/>
+          <w:lang w:val="el-GR"/>
         </w:rPr>
       </w:pPr>
       <w:r>
@@ -1225,6 +1327,7 @@
           <w:bCs/>
           <w:sz w:val="32"/>
           <w:szCs w:val="32"/>
+          <w:lang w:val="el-GR"/>
         </w:rPr>
         <w:t xml:space="preserve"> </w:t>
       </w:r>
@@ -1243,6 +1346,7 @@
           <w:bCs/>
           <w:sz w:val="32"/>
           <w:szCs w:val="32"/>
+          <w:lang w:val="el-GR"/>
         </w:rPr>
         <w:t xml:space="preserve"> </w:t>
       </w:r>
@@ -1256,10 +1360,33 @@
         <w:t>Review</w:t>
       </w:r>
     </w:p>
-    <w:p/>
-    <w:p/>
-    <w:p/>
-    <w:p>
+    <w:p>
+      <w:pPr>
+        <w:rPr>
+          <w:lang w:val="el-GR"/>
+        </w:rPr>
+      </w:pPr>
+    </w:p>
+    <w:p>
+      <w:pPr>
+        <w:rPr>
+          <w:lang w:val="el-GR"/>
+        </w:rPr>
+      </w:pPr>
+    </w:p>
+    <w:p>
+      <w:pPr>
+        <w:rPr>
+          <w:lang w:val="el-GR"/>
+        </w:rPr>
+      </w:pPr>
+    </w:p>
+    <w:p>
+      <w:pPr>
+        <w:rPr>
+          <w:lang w:val="el-GR"/>
+        </w:rPr>
+      </w:pPr>
       <w:r>
         <w:rPr>
           <w:lang w:val="el-GR"/>
@@ -1267,10 +1394,18 @@
         <w:t>Σημείωση</w:t>
       </w:r>
       <w:r>
+        <w:rPr>
+          <w:lang w:val="el-GR"/>
+        </w:rPr>
         <w:t>:</w:t>
       </w:r>
     </w:p>
     <w:p>
+      <w:pPr>
+        <w:rPr>
+          <w:lang w:val="el-GR"/>
+        </w:rPr>
+      </w:pPr>
       <w:r>
         <w:rPr>
           <w:lang w:val="el-GR"/>
@@ -1278,6 +1413,9 @@
         <w:t>Το</w:t>
       </w:r>
       <w:r>
+        <w:rPr>
+          <w:lang w:val="el-GR"/>
+        </w:rPr>
         <w:t xml:space="preserve"> </w:t>
       </w:r>
       <w:r>
@@ -1287,6 +1425,9 @@
         <w:t>παραπάνω</w:t>
       </w:r>
       <w:r>
+        <w:rPr>
+          <w:lang w:val="el-GR"/>
+        </w:rPr>
         <w:t xml:space="preserve"> </w:t>
       </w:r>
       <w:r>
@@ -1296,6 +1437,9 @@
         <w:t>διάγραμμα</w:t>
       </w:r>
       <w:r>
+        <w:rPr>
+          <w:lang w:val="el-GR"/>
+        </w:rPr>
         <w:t xml:space="preserve"> </w:t>
       </w:r>
       <w:r>
@@ -1305,6 +1449,9 @@
         <w:t>σχεδιάστηκε</w:t>
       </w:r>
       <w:r>
+        <w:rPr>
+          <w:lang w:val="el-GR"/>
+        </w:rPr>
         <w:t xml:space="preserve"> </w:t>
       </w:r>
       <w:r>
@@ -1314,6 +1461,9 @@
         <w:t>με</w:t>
       </w:r>
       <w:r>
+        <w:rPr>
+          <w:lang w:val="el-GR"/>
+        </w:rPr>
         <w:t xml:space="preserve"> </w:t>
       </w:r>
       <w:r>
@@ -1323,7 +1473,19 @@
         <w:t>το</w:t>
       </w:r>
       <w:r>
-        <w:t xml:space="preserve"> online </w:t>
+        <w:rPr>
+          <w:lang w:val="el-GR"/>
+        </w:rPr>
+        <w:t xml:space="preserve"> </w:t>
+      </w:r>
+      <w:r>
+        <w:t>online</w:t>
+      </w:r>
+      <w:r>
+        <w:rPr>
+          <w:lang w:val="el-GR"/>
+        </w:rPr>
+        <w:t xml:space="preserve"> </w:t>
       </w:r>
       <w:r>
         <w:rPr>
@@ -1332,18 +1494,27 @@
         <w:t>εργαλείο</w:t>
       </w:r>
       <w:r>
+        <w:rPr>
+          <w:lang w:val="el-GR"/>
+        </w:rPr>
         <w:t xml:space="preserve"> </w:t>
       </w:r>
       <w:r>
         <w:t>diagrams</w:t>
       </w:r>
       <w:r>
+        <w:rPr>
+          <w:lang w:val="el-GR"/>
+        </w:rPr>
         <w:t>.</w:t>
       </w:r>
       <w:r>
         <w:t>net</w:t>
       </w:r>
       <w:r>
+        <w:rPr>
+          <w:lang w:val="el-GR"/>
+        </w:rPr>
         <w:t xml:space="preserve"> (</w:t>
       </w:r>
       <w:r>
@@ -1353,18 +1524,27 @@
         <w:t>πρώην</w:t>
       </w:r>
       <w:r>
+        <w:rPr>
+          <w:lang w:val="el-GR"/>
+        </w:rPr>
         <w:t xml:space="preserve"> </w:t>
       </w:r>
       <w:r>
         <w:t>draw</w:t>
       </w:r>
       <w:r>
+        <w:rPr>
+          <w:lang w:val="el-GR"/>
+        </w:rPr>
         <w:t>.</w:t>
       </w:r>
       <w:r>
         <w:t>io</w:t>
       </w:r>
       <w:r>
+        <w:rPr>
+          <w:lang w:val="el-GR"/>
+        </w:rPr>
         <w:t xml:space="preserve">) </w:t>
       </w:r>
       <w:r>
@@ -1374,38 +1554,126 @@
         <w:t>στον</w:t>
       </w:r>
       <w:r>
-        <w:t xml:space="preserve"> </w:t>
-      </w:r>
+        <w:rPr>
+          <w:lang w:val="el-GR"/>
+        </w:rPr>
+        <w:t xml:space="preserve"> </w:t>
+      </w:r>
+      <w:proofErr w:type="spellStart"/>
       <w:r>
         <w:rPr>
           <w:lang w:val="el-GR"/>
         </w:rPr>
         <w:t>ιστότοπο</w:t>
       </w:r>
-      <w:r>
-        <w:t xml:space="preserve"> https://app.diagrams.net.</w:t>
-      </w:r>
-    </w:p>
-    <w:p>
-      <w:pPr>
-        <w:rPr>
-          <w:lang w:val="el-GR"/>
-        </w:rPr>
-      </w:pPr>
-      <w:r>
-        <w:rPr>
-          <w:lang w:val="el-GR"/>
-        </w:rPr>
-        <w:t xml:space="preserve">Επειδή, ίσως να μην προβάλλεται (χωρίς πολύ zoom), θα υπάρχει και extracted ως </w:t>
-      </w:r>
+      <w:proofErr w:type="spellEnd"/>
+      <w:r>
+        <w:rPr>
+          <w:lang w:val="el-GR"/>
+        </w:rPr>
+        <w:t xml:space="preserve"> </w:t>
+      </w:r>
+      <w:r>
+        <w:t>https</w:t>
+      </w:r>
+      <w:r>
+        <w:rPr>
+          <w:lang w:val="el-GR"/>
+        </w:rPr>
+        <w:t>://</w:t>
+      </w:r>
+      <w:r>
+        <w:t>app</w:t>
+      </w:r>
+      <w:r>
+        <w:rPr>
+          <w:lang w:val="el-GR"/>
+        </w:rPr>
+        <w:t>.</w:t>
+      </w:r>
+      <w:r>
+        <w:t>diagrams</w:t>
+      </w:r>
+      <w:r>
+        <w:rPr>
+          <w:lang w:val="el-GR"/>
+        </w:rPr>
+        <w:t>.</w:t>
+      </w:r>
+      <w:r>
+        <w:t>net</w:t>
+      </w:r>
+      <w:r>
+        <w:rPr>
+          <w:lang w:val="el-GR"/>
+        </w:rPr>
+        <w:t>.</w:t>
+      </w:r>
+    </w:p>
+    <w:p>
+      <w:pPr>
+        <w:rPr>
+          <w:lang w:val="el-GR"/>
+        </w:rPr>
+      </w:pPr>
+      <w:r>
+        <w:rPr>
+          <w:lang w:val="el-GR"/>
+        </w:rPr>
+        <w:t xml:space="preserve">Επειδή, ίσως να μην προβάλλεται (χωρίς πολύ </w:t>
+      </w:r>
+      <w:proofErr w:type="spellStart"/>
+      <w:r>
+        <w:rPr>
+          <w:lang w:val="el-GR"/>
+        </w:rPr>
+        <w:t>zoom</w:t>
+      </w:r>
+      <w:proofErr w:type="spellEnd"/>
+      <w:r>
+        <w:rPr>
+          <w:lang w:val="el-GR"/>
+        </w:rPr>
+        <w:t xml:space="preserve">), θα υπάρχει και </w:t>
+      </w:r>
+      <w:proofErr w:type="spellStart"/>
+      <w:r>
+        <w:rPr>
+          <w:lang w:val="el-GR"/>
+        </w:rPr>
+        <w:t>extracted</w:t>
+      </w:r>
+      <w:proofErr w:type="spellEnd"/>
+      <w:r>
+        <w:rPr>
+          <w:lang w:val="el-GR"/>
+        </w:rPr>
+        <w:t xml:space="preserve"> ως </w:t>
+      </w:r>
+      <w:proofErr w:type="spellStart"/>
       <w:r>
         <w:t>png</w:t>
       </w:r>
-      <w:r>
-        <w:rPr>
-          <w:lang w:val="el-GR"/>
-        </w:rPr>
-        <w:t xml:space="preserve"> στο GitHub της ομάδας. Μπορεί</w:t>
+      <w:proofErr w:type="spellEnd"/>
+      <w:r>
+        <w:rPr>
+          <w:lang w:val="el-GR"/>
+        </w:rPr>
+        <w:t xml:space="preserve"> στο </w:t>
+      </w:r>
+      <w:proofErr w:type="spellStart"/>
+      <w:r>
+        <w:rPr>
+          <w:lang w:val="el-GR"/>
+        </w:rPr>
+        <w:t>GitHub</w:t>
+      </w:r>
+      <w:proofErr w:type="spellEnd"/>
+      <w:r>
+        <w:rPr>
+          <w:lang w:val="el-GR"/>
+        </w:rPr>
+        <w:t xml:space="preserve"> της ομάδας. Μπορεί</w:t>
       </w:r>
       <w:r>
         <w:rPr>
@@ -1475,40 +1743,54 @@
       </w:r>
     </w:p>
     <w:p>
+      <w:pPr>
+        <w:rPr>
+          <w:lang w:val="el-GR"/>
+        </w:rPr>
+      </w:pPr>
       <w:hyperlink r:id="rId8" w:history="1">
+        <w:proofErr w:type="spellStart"/>
         <w:r>
           <w:rPr>
             <w:rStyle w:val="-"/>
           </w:rPr>
           <w:t>SoftEngProject</w:t>
         </w:r>
-        <w:r>
-          <w:rPr>
-            <w:rStyle w:val="-"/>
+        <w:proofErr w:type="spellEnd"/>
+        <w:r>
+          <w:rPr>
+            <w:rStyle w:val="-"/>
+            <w:lang w:val="el-GR"/>
           </w:rPr>
           <w:t>2021/</w:t>
         </w:r>
+        <w:proofErr w:type="spellStart"/>
         <w:r>
           <w:rPr>
             <w:rStyle w:val="-"/>
           </w:rPr>
           <w:t>RobustnessCertificateReview</w:t>
         </w:r>
-        <w:r>
-          <w:rPr>
-            <w:rStyle w:val="-"/>
+        <w:proofErr w:type="spellEnd"/>
+        <w:r>
+          <w:rPr>
+            <w:rStyle w:val="-"/>
+            <w:lang w:val="el-GR"/>
           </w:rPr>
           <w:t>.</w:t>
         </w:r>
+        <w:proofErr w:type="spellStart"/>
         <w:r>
           <w:rPr>
             <w:rStyle w:val="-"/>
           </w:rPr>
           <w:t>png</w:t>
         </w:r>
-        <w:r>
-          <w:rPr>
-            <w:rStyle w:val="-"/>
+        <w:proofErr w:type="spellEnd"/>
+        <w:r>
+          <w:rPr>
+            <w:rStyle w:val="-"/>
+            <w:lang w:val="el-GR"/>
           </w:rPr>
           <w:t xml:space="preserve"> </w:t>
         </w:r>
@@ -1521,6 +1803,7 @@
         <w:r>
           <w:rPr>
             <w:rStyle w:val="-"/>
+            <w:lang w:val="el-GR"/>
           </w:rPr>
           <w:t xml:space="preserve"> </w:t>
         </w:r>
@@ -1533,6 +1816,7 @@
         <w:r>
           <w:rPr>
             <w:rStyle w:val="-"/>
+            <w:lang w:val="el-GR"/>
           </w:rPr>
           <w:t xml:space="preserve"> · </w:t>
         </w:r>
@@ -1545,6 +1829,7 @@
         <w:r>
           <w:rPr>
             <w:rStyle w:val="-"/>
+            <w:lang w:val="el-GR"/>
           </w:rPr>
           <w:t>-</w:t>
         </w:r>
@@ -1557,30 +1842,37 @@
         <w:r>
           <w:rPr>
             <w:rStyle w:val="-"/>
+            <w:lang w:val="el-GR"/>
           </w:rPr>
           <w:t>/</w:t>
         </w:r>
+        <w:proofErr w:type="spellStart"/>
         <w:r>
           <w:rPr>
             <w:rStyle w:val="-"/>
           </w:rPr>
           <w:t>SoftEngProject</w:t>
         </w:r>
-        <w:r>
-          <w:rPr>
-            <w:rStyle w:val="-"/>
+        <w:proofErr w:type="spellEnd"/>
+        <w:r>
+          <w:rPr>
+            <w:rStyle w:val="-"/>
+            <w:lang w:val="el-GR"/>
           </w:rPr>
           <w:t>2021 (</w:t>
         </w:r>
+        <w:proofErr w:type="spellStart"/>
         <w:r>
           <w:rPr>
             <w:rStyle w:val="-"/>
           </w:rPr>
           <w:t>github</w:t>
         </w:r>
-        <w:r>
-          <w:rPr>
-            <w:rStyle w:val="-"/>
+        <w:proofErr w:type="spellEnd"/>
+        <w:r>
+          <w:rPr>
+            <w:rStyle w:val="-"/>
+            <w:lang w:val="el-GR"/>
           </w:rPr>
           <w:t>.</w:t>
         </w:r>
@@ -1593,16 +1885,47 @@
         <w:r>
           <w:rPr>
             <w:rStyle w:val="-"/>
+            <w:lang w:val="el-GR"/>
           </w:rPr>
           <w:t>)</w:t>
         </w:r>
       </w:hyperlink>
     </w:p>
-    <w:p/>
-    <w:p/>
-    <w:p/>
-    <w:p/>
-    <w:p/>
+    <w:p>
+      <w:pPr>
+        <w:rPr>
+          <w:lang w:val="el-GR"/>
+        </w:rPr>
+      </w:pPr>
+    </w:p>
+    <w:p>
+      <w:pPr>
+        <w:rPr>
+          <w:lang w:val="el-GR"/>
+        </w:rPr>
+      </w:pPr>
+    </w:p>
+    <w:p>
+      <w:pPr>
+        <w:rPr>
+          <w:lang w:val="el-GR"/>
+        </w:rPr>
+      </w:pPr>
+    </w:p>
+    <w:p>
+      <w:pPr>
+        <w:rPr>
+          <w:lang w:val="el-GR"/>
+        </w:rPr>
+      </w:pPr>
+    </w:p>
+    <w:p>
+      <w:pPr>
+        <w:rPr>
+          <w:lang w:val="el-GR"/>
+        </w:rPr>
+      </w:pPr>
+    </w:p>
     <w:p>
       <w:pPr>
         <w:jc w:val="center"/>
@@ -1611,6 +1934,7 @@
           <w:bCs/>
           <w:sz w:val="32"/>
           <w:szCs w:val="32"/>
+          <w:lang w:val="el-GR"/>
         </w:rPr>
       </w:pPr>
       <w:r>
@@ -1696,6 +2020,7 @@
           <w:bCs/>
           <w:sz w:val="32"/>
           <w:szCs w:val="32"/>
+          <w:lang w:val="el-GR"/>
         </w:rPr>
         <w:t xml:space="preserve"> </w:t>
       </w:r>
@@ -1714,6 +2039,7 @@
           <w:bCs/>
           <w:sz w:val="32"/>
           <w:szCs w:val="32"/>
+          <w:lang w:val="el-GR"/>
         </w:rPr>
         <w:t xml:space="preserve"> </w:t>
       </w:r>
@@ -1727,9 +2053,26 @@
         <w:t>News</w:t>
       </w:r>
     </w:p>
-    <w:p/>
-    <w:p/>
-    <w:p>
+    <w:p>
+      <w:pPr>
+        <w:rPr>
+          <w:lang w:val="el-GR"/>
+        </w:rPr>
+      </w:pPr>
+    </w:p>
+    <w:p>
+      <w:pPr>
+        <w:rPr>
+          <w:lang w:val="el-GR"/>
+        </w:rPr>
+      </w:pPr>
+    </w:p>
+    <w:p>
+      <w:pPr>
+        <w:rPr>
+          <w:lang w:val="el-GR"/>
+        </w:rPr>
+      </w:pPr>
       <w:r>
         <w:rPr>
           <w:lang w:val="el-GR"/>
@@ -1737,10 +2080,18 @@
         <w:t>Σημείωση</w:t>
       </w:r>
       <w:r>
+        <w:rPr>
+          <w:lang w:val="el-GR"/>
+        </w:rPr>
         <w:t>:</w:t>
       </w:r>
     </w:p>
     <w:p>
+      <w:pPr>
+        <w:rPr>
+          <w:lang w:val="el-GR"/>
+        </w:rPr>
+      </w:pPr>
       <w:r>
         <w:rPr>
           <w:lang w:val="el-GR"/>
@@ -1748,6 +2099,9 @@
         <w:t>Το</w:t>
       </w:r>
       <w:r>
+        <w:rPr>
+          <w:lang w:val="el-GR"/>
+        </w:rPr>
         <w:t xml:space="preserve"> </w:t>
       </w:r>
       <w:r>
@@ -1757,6 +2111,9 @@
         <w:t>παραπάνω</w:t>
       </w:r>
       <w:r>
+        <w:rPr>
+          <w:lang w:val="el-GR"/>
+        </w:rPr>
         <w:t xml:space="preserve"> </w:t>
       </w:r>
       <w:r>
@@ -1766,6 +2123,9 @@
         <w:t>διάγραμμα</w:t>
       </w:r>
       <w:r>
+        <w:rPr>
+          <w:lang w:val="el-GR"/>
+        </w:rPr>
         <w:t xml:space="preserve"> </w:t>
       </w:r>
       <w:r>
@@ -1775,6 +2135,9 @@
         <w:t>σχεδιάστηκε</w:t>
       </w:r>
       <w:r>
+        <w:rPr>
+          <w:lang w:val="el-GR"/>
+        </w:rPr>
         <w:t xml:space="preserve"> </w:t>
       </w:r>
       <w:r>
@@ -1784,6 +2147,9 @@
         <w:t>με</w:t>
       </w:r>
       <w:r>
+        <w:rPr>
+          <w:lang w:val="el-GR"/>
+        </w:rPr>
         <w:t xml:space="preserve"> </w:t>
       </w:r>
       <w:r>
@@ -1793,7 +2159,19 @@
         <w:t>το</w:t>
       </w:r>
       <w:r>
-        <w:t xml:space="preserve"> online </w:t>
+        <w:rPr>
+          <w:lang w:val="el-GR"/>
+        </w:rPr>
+        <w:t xml:space="preserve"> </w:t>
+      </w:r>
+      <w:r>
+        <w:t>online</w:t>
+      </w:r>
+      <w:r>
+        <w:rPr>
+          <w:lang w:val="el-GR"/>
+        </w:rPr>
+        <w:t xml:space="preserve"> </w:t>
       </w:r>
       <w:r>
         <w:rPr>
@@ -1802,18 +2180,27 @@
         <w:t>εργαλείο</w:t>
       </w:r>
       <w:r>
+        <w:rPr>
+          <w:lang w:val="el-GR"/>
+        </w:rPr>
         <w:t xml:space="preserve"> </w:t>
       </w:r>
       <w:r>
         <w:t>diagrams</w:t>
       </w:r>
       <w:r>
+        <w:rPr>
+          <w:lang w:val="el-GR"/>
+        </w:rPr>
         <w:t>.</w:t>
       </w:r>
       <w:r>
         <w:t>net</w:t>
       </w:r>
       <w:r>
+        <w:rPr>
+          <w:lang w:val="el-GR"/>
+        </w:rPr>
         <w:t xml:space="preserve"> (</w:t>
       </w:r>
       <w:r>
@@ -1823,18 +2210,27 @@
         <w:t>πρώην</w:t>
       </w:r>
       <w:r>
+        <w:rPr>
+          <w:lang w:val="el-GR"/>
+        </w:rPr>
         <w:t xml:space="preserve"> </w:t>
       </w:r>
       <w:r>
         <w:t>draw</w:t>
       </w:r>
       <w:r>
+        <w:rPr>
+          <w:lang w:val="el-GR"/>
+        </w:rPr>
         <w:t>.</w:t>
       </w:r>
       <w:r>
         <w:t>io</w:t>
       </w:r>
       <w:r>
+        <w:rPr>
+          <w:lang w:val="el-GR"/>
+        </w:rPr>
         <w:t xml:space="preserve">) </w:t>
       </w:r>
       <w:r>
@@ -1844,75 +2240,177 @@
         <w:t>στον</w:t>
       </w:r>
       <w:r>
-        <w:t xml:space="preserve"> </w:t>
-      </w:r>
+        <w:rPr>
+          <w:lang w:val="el-GR"/>
+        </w:rPr>
+        <w:t xml:space="preserve"> </w:t>
+      </w:r>
+      <w:proofErr w:type="spellStart"/>
       <w:r>
         <w:rPr>
           <w:lang w:val="el-GR"/>
         </w:rPr>
         <w:t>ιστότοπο</w:t>
       </w:r>
-      <w:r>
-        <w:t xml:space="preserve"> https://app.diagrams.net.</w:t>
-      </w:r>
-    </w:p>
-    <w:p>
-      <w:pPr>
-        <w:rPr>
-          <w:lang w:val="el-GR"/>
-        </w:rPr>
-      </w:pPr>
-      <w:r>
-        <w:rPr>
-          <w:lang w:val="el-GR"/>
-        </w:rPr>
-        <w:t xml:space="preserve">Επειδή, ίσως να μην προβάλλεται (χωρίς πολύ zoom), θα υπάρχει και extracted ως </w:t>
-      </w:r>
+      <w:proofErr w:type="spellEnd"/>
+      <w:r>
+        <w:rPr>
+          <w:lang w:val="el-GR"/>
+        </w:rPr>
+        <w:t xml:space="preserve"> </w:t>
+      </w:r>
+      <w:r>
+        <w:t>https</w:t>
+      </w:r>
+      <w:r>
+        <w:rPr>
+          <w:lang w:val="el-GR"/>
+        </w:rPr>
+        <w:t>://</w:t>
+      </w:r>
+      <w:r>
+        <w:t>app</w:t>
+      </w:r>
+      <w:r>
+        <w:rPr>
+          <w:lang w:val="el-GR"/>
+        </w:rPr>
+        <w:t>.</w:t>
+      </w:r>
+      <w:r>
+        <w:t>diagrams</w:t>
+      </w:r>
+      <w:r>
+        <w:rPr>
+          <w:lang w:val="el-GR"/>
+        </w:rPr>
+        <w:t>.</w:t>
+      </w:r>
+      <w:r>
+        <w:t>net</w:t>
+      </w:r>
+      <w:r>
+        <w:rPr>
+          <w:lang w:val="el-GR"/>
+        </w:rPr>
+        <w:t>.</w:t>
+      </w:r>
+    </w:p>
+    <w:p>
+      <w:pPr>
+        <w:rPr>
+          <w:lang w:val="el-GR"/>
+        </w:rPr>
+      </w:pPr>
+      <w:r>
+        <w:rPr>
+          <w:lang w:val="el-GR"/>
+        </w:rPr>
+        <w:t xml:space="preserve">Επειδή, ίσως να μην προβάλλεται (χωρίς πολύ </w:t>
+      </w:r>
+      <w:proofErr w:type="spellStart"/>
+      <w:r>
+        <w:rPr>
+          <w:lang w:val="el-GR"/>
+        </w:rPr>
+        <w:t>zoom</w:t>
+      </w:r>
+      <w:proofErr w:type="spellEnd"/>
+      <w:r>
+        <w:rPr>
+          <w:lang w:val="el-GR"/>
+        </w:rPr>
+        <w:t xml:space="preserve">), θα υπάρχει και </w:t>
+      </w:r>
+      <w:proofErr w:type="spellStart"/>
+      <w:r>
+        <w:rPr>
+          <w:lang w:val="el-GR"/>
+        </w:rPr>
+        <w:t>extracted</w:t>
+      </w:r>
+      <w:proofErr w:type="spellEnd"/>
+      <w:r>
+        <w:rPr>
+          <w:lang w:val="el-GR"/>
+        </w:rPr>
+        <w:t xml:space="preserve"> ως </w:t>
+      </w:r>
+      <w:proofErr w:type="spellStart"/>
       <w:r>
         <w:t>png</w:t>
       </w:r>
-      <w:r>
-        <w:rPr>
-          <w:lang w:val="el-GR"/>
-        </w:rPr>
-        <w:t xml:space="preserve"> στο GitHub της ομάδας. Μπορεί να βρεθεί στο ακόλουθο σύνδεσμο:</w:t>
-      </w:r>
-    </w:p>
-    <w:p>
+      <w:proofErr w:type="spellEnd"/>
+      <w:r>
+        <w:rPr>
+          <w:lang w:val="el-GR"/>
+        </w:rPr>
+        <w:t xml:space="preserve"> στο </w:t>
+      </w:r>
+      <w:proofErr w:type="spellStart"/>
+      <w:r>
+        <w:rPr>
+          <w:lang w:val="el-GR"/>
+        </w:rPr>
+        <w:t>GitHub</w:t>
+      </w:r>
+      <w:proofErr w:type="spellEnd"/>
+      <w:r>
+        <w:rPr>
+          <w:lang w:val="el-GR"/>
+        </w:rPr>
+        <w:t xml:space="preserve"> της ομάδας. Μπορεί να βρεθεί στο ακόλουθο σύνδεσμο:</w:t>
+      </w:r>
+    </w:p>
+    <w:p>
+      <w:pPr>
+        <w:rPr>
+          <w:lang w:val="el-GR"/>
+        </w:rPr>
+      </w:pPr>
       <w:hyperlink r:id="rId10" w:history="1">
+        <w:proofErr w:type="spellStart"/>
         <w:r>
           <w:rPr>
             <w:rStyle w:val="-"/>
           </w:rPr>
           <w:t>SoftEngProject</w:t>
         </w:r>
-        <w:r>
-          <w:rPr>
-            <w:rStyle w:val="-"/>
+        <w:proofErr w:type="spellEnd"/>
+        <w:r>
+          <w:rPr>
+            <w:rStyle w:val="-"/>
+            <w:lang w:val="el-GR"/>
           </w:rPr>
           <w:t>2021/</w:t>
         </w:r>
+        <w:proofErr w:type="spellStart"/>
         <w:r>
           <w:rPr>
             <w:rStyle w:val="-"/>
           </w:rPr>
           <w:t>RobustnessGovNews</w:t>
         </w:r>
-        <w:r>
-          <w:rPr>
-            <w:rStyle w:val="-"/>
+        <w:proofErr w:type="spellEnd"/>
+        <w:r>
+          <w:rPr>
+            <w:rStyle w:val="-"/>
+            <w:lang w:val="el-GR"/>
           </w:rPr>
           <w:t>.</w:t>
         </w:r>
+        <w:proofErr w:type="spellStart"/>
         <w:r>
           <w:rPr>
             <w:rStyle w:val="-"/>
           </w:rPr>
           <w:t>png</w:t>
         </w:r>
-        <w:r>
-          <w:rPr>
-            <w:rStyle w:val="-"/>
+        <w:proofErr w:type="spellEnd"/>
+        <w:r>
+          <w:rPr>
+            <w:rStyle w:val="-"/>
+            <w:lang w:val="el-GR"/>
           </w:rPr>
           <w:t xml:space="preserve"> </w:t>
         </w:r>
@@ -1925,6 +2423,7 @@
         <w:r>
           <w:rPr>
             <w:rStyle w:val="-"/>
+            <w:lang w:val="el-GR"/>
           </w:rPr>
           <w:t xml:space="preserve"> </w:t>
         </w:r>
@@ -1937,6 +2436,7 @@
         <w:r>
           <w:rPr>
             <w:rStyle w:val="-"/>
+            <w:lang w:val="el-GR"/>
           </w:rPr>
           <w:t xml:space="preserve"> · </w:t>
         </w:r>
@@ -1949,6 +2449,7 @@
         <w:r>
           <w:rPr>
             <w:rStyle w:val="-"/>
+            <w:lang w:val="el-GR"/>
           </w:rPr>
           <w:t>-</w:t>
         </w:r>
@@ -1961,30 +2462,37 @@
         <w:r>
           <w:rPr>
             <w:rStyle w:val="-"/>
+            <w:lang w:val="el-GR"/>
           </w:rPr>
           <w:t>/</w:t>
         </w:r>
+        <w:proofErr w:type="spellStart"/>
         <w:r>
           <w:rPr>
             <w:rStyle w:val="-"/>
           </w:rPr>
           <w:t>SoftEngProject</w:t>
         </w:r>
-        <w:r>
-          <w:rPr>
-            <w:rStyle w:val="-"/>
+        <w:proofErr w:type="spellEnd"/>
+        <w:r>
+          <w:rPr>
+            <w:rStyle w:val="-"/>
+            <w:lang w:val="el-GR"/>
           </w:rPr>
           <w:t>2021 (</w:t>
         </w:r>
+        <w:proofErr w:type="spellStart"/>
         <w:r>
           <w:rPr>
             <w:rStyle w:val="-"/>
           </w:rPr>
           <w:t>github</w:t>
         </w:r>
-        <w:r>
-          <w:rPr>
-            <w:rStyle w:val="-"/>
+        <w:proofErr w:type="spellEnd"/>
+        <w:r>
+          <w:rPr>
+            <w:rStyle w:val="-"/>
+            <w:lang w:val="el-GR"/>
           </w:rPr>
           <w:t>.</w:t>
         </w:r>
@@ -1997,16 +2505,47 @@
         <w:r>
           <w:rPr>
             <w:rStyle w:val="-"/>
+            <w:lang w:val="el-GR"/>
           </w:rPr>
           <w:t>)</w:t>
         </w:r>
       </w:hyperlink>
     </w:p>
-    <w:p/>
-    <w:p/>
-    <w:p/>
-    <w:p/>
-    <w:p/>
+    <w:p>
+      <w:pPr>
+        <w:rPr>
+          <w:lang w:val="el-GR"/>
+        </w:rPr>
+      </w:pPr>
+    </w:p>
+    <w:p>
+      <w:pPr>
+        <w:rPr>
+          <w:lang w:val="el-GR"/>
+        </w:rPr>
+      </w:pPr>
+    </w:p>
+    <w:p>
+      <w:pPr>
+        <w:rPr>
+          <w:lang w:val="el-GR"/>
+        </w:rPr>
+      </w:pPr>
+    </w:p>
+    <w:p>
+      <w:pPr>
+        <w:rPr>
+          <w:lang w:val="el-GR"/>
+        </w:rPr>
+      </w:pPr>
+    </w:p>
+    <w:p>
+      <w:pPr>
+        <w:rPr>
+          <w:lang w:val="el-GR"/>
+        </w:rPr>
+      </w:pPr>
+    </w:p>
     <w:p>
       <w:pPr>
         <w:jc w:val="center"/>
@@ -2105,7 +2644,21 @@
         <w:rPr>
           <w:lang w:val="el-GR"/>
         </w:rPr>
-        <w:t xml:space="preserve">Το παραπάνω διάγραμμα σχεδιάστηκε με το online εργαλείο </w:t>
+        <w:t xml:space="preserve">Το παραπάνω διάγραμμα σχεδιάστηκε με το </w:t>
+      </w:r>
+      <w:proofErr w:type="spellStart"/>
+      <w:r>
+        <w:rPr>
+          <w:lang w:val="el-GR"/>
+        </w:rPr>
+        <w:t>online</w:t>
+      </w:r>
+      <w:proofErr w:type="spellEnd"/>
+      <w:r>
+        <w:rPr>
+          <w:lang w:val="el-GR"/>
+        </w:rPr>
+        <w:t xml:space="preserve"> εργαλείο </w:t>
       </w:r>
       <w:r>
         <w:t>diagrams</w:t>
@@ -2141,66 +2694,138 @@
         <w:rPr>
           <w:lang w:val="el-GR"/>
         </w:rPr>
-        <w:t>) στον ιστότοπο https://app.diagrams.net.</w:t>
-      </w:r>
-    </w:p>
-    <w:p>
-      <w:pPr>
-        <w:rPr>
-          <w:lang w:val="el-GR"/>
-        </w:rPr>
-      </w:pPr>
-      <w:r>
-        <w:rPr>
-          <w:lang w:val="el-GR"/>
-        </w:rPr>
-        <w:t xml:space="preserve">Επειδή, ίσως να μην προβάλλεται (χωρίς πολύ zoom), θα υπάρχει και extracted ως </w:t>
-      </w:r>
+        <w:t xml:space="preserve">) στον </w:t>
+      </w:r>
+      <w:proofErr w:type="spellStart"/>
+      <w:r>
+        <w:rPr>
+          <w:lang w:val="el-GR"/>
+        </w:rPr>
+        <w:t>ιστότοπο</w:t>
+      </w:r>
+      <w:proofErr w:type="spellEnd"/>
+      <w:r>
+        <w:rPr>
+          <w:lang w:val="el-GR"/>
+        </w:rPr>
+        <w:t xml:space="preserve"> https://app.diagrams.net.</w:t>
+      </w:r>
+    </w:p>
+    <w:p>
+      <w:pPr>
+        <w:rPr>
+          <w:lang w:val="el-GR"/>
+        </w:rPr>
+      </w:pPr>
+      <w:r>
+        <w:rPr>
+          <w:lang w:val="el-GR"/>
+        </w:rPr>
+        <w:t xml:space="preserve">Επειδή, ίσως να μην προβάλλεται (χωρίς πολύ </w:t>
+      </w:r>
+      <w:proofErr w:type="spellStart"/>
+      <w:r>
+        <w:rPr>
+          <w:lang w:val="el-GR"/>
+        </w:rPr>
+        <w:t>zoom</w:t>
+      </w:r>
+      <w:proofErr w:type="spellEnd"/>
+      <w:r>
+        <w:rPr>
+          <w:lang w:val="el-GR"/>
+        </w:rPr>
+        <w:t xml:space="preserve">), θα υπάρχει και </w:t>
+      </w:r>
+      <w:proofErr w:type="spellStart"/>
+      <w:r>
+        <w:rPr>
+          <w:lang w:val="el-GR"/>
+        </w:rPr>
+        <w:t>extracted</w:t>
+      </w:r>
+      <w:proofErr w:type="spellEnd"/>
+      <w:r>
+        <w:rPr>
+          <w:lang w:val="el-GR"/>
+        </w:rPr>
+        <w:t xml:space="preserve"> ως </w:t>
+      </w:r>
+      <w:proofErr w:type="spellStart"/>
       <w:r>
         <w:t>png</w:t>
       </w:r>
-      <w:r>
-        <w:rPr>
-          <w:lang w:val="el-GR"/>
-        </w:rPr>
-        <w:t xml:space="preserve"> στο GitHub της ομάδας. Μπορεί να βρεθεί στο ακόλουθο σύνδεσμο:</w:t>
-      </w:r>
-    </w:p>
-    <w:p>
+      <w:proofErr w:type="spellEnd"/>
+      <w:r>
+        <w:rPr>
+          <w:lang w:val="el-GR"/>
+        </w:rPr>
+        <w:t xml:space="preserve"> στο </w:t>
+      </w:r>
+      <w:proofErr w:type="spellStart"/>
+      <w:r>
+        <w:rPr>
+          <w:lang w:val="el-GR"/>
+        </w:rPr>
+        <w:t>GitHub</w:t>
+      </w:r>
+      <w:proofErr w:type="spellEnd"/>
+      <w:r>
+        <w:rPr>
+          <w:lang w:val="el-GR"/>
+        </w:rPr>
+        <w:t xml:space="preserve"> της ομάδας. Μπορεί να βρεθεί στο ακόλουθο σύνδεσμο:</w:t>
+      </w:r>
+    </w:p>
+    <w:p>
+      <w:pPr>
+        <w:rPr>
+          <w:lang w:val="el-GR"/>
+        </w:rPr>
+      </w:pPr>
       <w:hyperlink r:id="rId12" w:history="1">
+        <w:proofErr w:type="spellStart"/>
         <w:r>
           <w:rPr>
             <w:rStyle w:val="-"/>
           </w:rPr>
           <w:t>SoftEngProject</w:t>
         </w:r>
-        <w:r>
-          <w:rPr>
-            <w:rStyle w:val="-"/>
+        <w:proofErr w:type="spellEnd"/>
+        <w:r>
+          <w:rPr>
+            <w:rStyle w:val="-"/>
+            <w:lang w:val="el-GR"/>
           </w:rPr>
           <w:t>2021/</w:t>
         </w:r>
+        <w:proofErr w:type="spellStart"/>
         <w:r>
           <w:rPr>
             <w:rStyle w:val="-"/>
           </w:rPr>
           <w:t>RobustnessGovRestrictions</w:t>
         </w:r>
-        <w:r>
-          <w:rPr>
-            <w:rStyle w:val="-"/>
+        <w:proofErr w:type="spellEnd"/>
+        <w:r>
+          <w:rPr>
+            <w:rStyle w:val="-"/>
+            <w:lang w:val="el-GR"/>
           </w:rPr>
           <w:t>.</w:t>
         </w:r>
+        <w:proofErr w:type="spellStart"/>
         <w:r>
           <w:rPr>
             <w:rStyle w:val="-"/>
           </w:rPr>
           <w:t>png</w:t>
         </w:r>
-        <w:r>
-          <w:rPr>
-            <w:rStyle w:val="-"/>
+        <w:proofErr w:type="spellEnd"/>
+        <w:r>
+          <w:rPr>
+            <w:rStyle w:val="-"/>
+            <w:lang w:val="el-GR"/>
           </w:rPr>
           <w:t xml:space="preserve"> </w:t>
         </w:r>
@@ -2213,6 +2838,7 @@
         <w:r>
           <w:rPr>
             <w:rStyle w:val="-"/>
+            <w:lang w:val="el-GR"/>
           </w:rPr>
           <w:t xml:space="preserve"> </w:t>
         </w:r>
@@ -2225,6 +2851,7 @@
         <w:r>
           <w:rPr>
             <w:rStyle w:val="-"/>
+            <w:lang w:val="el-GR"/>
           </w:rPr>
           <w:t xml:space="preserve"> · </w:t>
         </w:r>
@@ -2237,6 +2864,7 @@
         <w:r>
           <w:rPr>
             <w:rStyle w:val="-"/>
+            <w:lang w:val="el-GR"/>
           </w:rPr>
           <w:t>-</w:t>
         </w:r>
@@ -2249,30 +2877,37 @@
         <w:r>
           <w:rPr>
             <w:rStyle w:val="-"/>
+            <w:lang w:val="el-GR"/>
           </w:rPr>
           <w:t>/</w:t>
         </w:r>
+        <w:proofErr w:type="spellStart"/>
         <w:r>
           <w:rPr>
             <w:rStyle w:val="-"/>
           </w:rPr>
           <w:t>SoftEngProject</w:t>
         </w:r>
-        <w:r>
-          <w:rPr>
-            <w:rStyle w:val="-"/>
+        <w:proofErr w:type="spellEnd"/>
+        <w:r>
+          <w:rPr>
+            <w:rStyle w:val="-"/>
+            <w:lang w:val="el-GR"/>
           </w:rPr>
           <w:t>2021 (</w:t>
         </w:r>
+        <w:proofErr w:type="spellStart"/>
         <w:r>
           <w:rPr>
             <w:rStyle w:val="-"/>
           </w:rPr>
           <w:t>github</w:t>
         </w:r>
-        <w:r>
-          <w:rPr>
-            <w:rStyle w:val="-"/>
+        <w:proofErr w:type="spellEnd"/>
+        <w:r>
+          <w:rPr>
+            <w:rStyle w:val="-"/>
+            <w:lang w:val="el-GR"/>
           </w:rPr>
           <w:t>.</w:t>
         </w:r>
@@ -2285,16 +2920,47 @@
         <w:r>
           <w:rPr>
             <w:rStyle w:val="-"/>
+            <w:lang w:val="el-GR"/>
           </w:rPr>
           <w:t>)</w:t>
         </w:r>
       </w:hyperlink>
     </w:p>
-    <w:p/>
-    <w:p/>
-    <w:p/>
-    <w:p/>
-    <w:p/>
+    <w:p>
+      <w:pPr>
+        <w:rPr>
+          <w:lang w:val="el-GR"/>
+        </w:rPr>
+      </w:pPr>
+    </w:p>
+    <w:p>
+      <w:pPr>
+        <w:rPr>
+          <w:lang w:val="el-GR"/>
+        </w:rPr>
+      </w:pPr>
+    </w:p>
+    <w:p>
+      <w:pPr>
+        <w:rPr>
+          <w:lang w:val="el-GR"/>
+        </w:rPr>
+      </w:pPr>
+    </w:p>
+    <w:p>
+      <w:pPr>
+        <w:rPr>
+          <w:lang w:val="el-GR"/>
+        </w:rPr>
+      </w:pPr>
+    </w:p>
+    <w:p>
+      <w:pPr>
+        <w:rPr>
+          <w:lang w:val="el-GR"/>
+        </w:rPr>
+      </w:pPr>
+    </w:p>
     <w:p>
       <w:pPr>
         <w:jc w:val="center"/>
@@ -2445,7 +3111,21 @@
         <w:rPr>
           <w:lang w:val="el-GR"/>
         </w:rPr>
-        <w:t xml:space="preserve">Το παραπάνω διάγραμμα σχεδιάστηκε με το online εργαλείο </w:t>
+        <w:t xml:space="preserve">Το παραπάνω διάγραμμα σχεδιάστηκε με το </w:t>
+      </w:r>
+      <w:proofErr w:type="spellStart"/>
+      <w:r>
+        <w:rPr>
+          <w:lang w:val="el-GR"/>
+        </w:rPr>
+        <w:t>online</w:t>
+      </w:r>
+      <w:proofErr w:type="spellEnd"/>
+      <w:r>
+        <w:rPr>
+          <w:lang w:val="el-GR"/>
+        </w:rPr>
+        <w:t xml:space="preserve"> εργαλείο </w:t>
       </w:r>
       <w:r>
         <w:t>diagrams</w:t>
@@ -2481,29 +3161,87 @@
         <w:rPr>
           <w:lang w:val="el-GR"/>
         </w:rPr>
-        <w:t>) στον ιστότοπο https://app.diagrams.net.</w:t>
-      </w:r>
-    </w:p>
-    <w:p>
-      <w:pPr>
-        <w:rPr>
-          <w:lang w:val="el-GR"/>
-        </w:rPr>
-      </w:pPr>
-      <w:r>
-        <w:rPr>
-          <w:lang w:val="el-GR"/>
-        </w:rPr>
-        <w:t xml:space="preserve">Επειδή, ίσως να μην προβάλλεται (χωρίς πολύ zoom), θα υπάρχει και extracted ως </w:t>
-      </w:r>
+        <w:t xml:space="preserve">) στον </w:t>
+      </w:r>
+      <w:proofErr w:type="spellStart"/>
+      <w:r>
+        <w:rPr>
+          <w:lang w:val="el-GR"/>
+        </w:rPr>
+        <w:t>ιστότοπο</w:t>
+      </w:r>
+      <w:proofErr w:type="spellEnd"/>
+      <w:r>
+        <w:rPr>
+          <w:lang w:val="el-GR"/>
+        </w:rPr>
+        <w:t xml:space="preserve"> https://app.diagrams.net.</w:t>
+      </w:r>
+    </w:p>
+    <w:p>
+      <w:pPr>
+        <w:rPr>
+          <w:lang w:val="el-GR"/>
+        </w:rPr>
+      </w:pPr>
+      <w:r>
+        <w:rPr>
+          <w:lang w:val="el-GR"/>
+        </w:rPr>
+        <w:t xml:space="preserve">Επειδή, ίσως να μην προβάλλεται (χωρίς πολύ </w:t>
+      </w:r>
+      <w:proofErr w:type="spellStart"/>
+      <w:r>
+        <w:rPr>
+          <w:lang w:val="el-GR"/>
+        </w:rPr>
+        <w:t>zoom</w:t>
+      </w:r>
+      <w:proofErr w:type="spellEnd"/>
+      <w:r>
+        <w:rPr>
+          <w:lang w:val="el-GR"/>
+        </w:rPr>
+        <w:t xml:space="preserve">), θα υπάρχει και </w:t>
+      </w:r>
+      <w:proofErr w:type="spellStart"/>
+      <w:r>
+        <w:rPr>
+          <w:lang w:val="el-GR"/>
+        </w:rPr>
+        <w:t>extracted</w:t>
+      </w:r>
+      <w:proofErr w:type="spellEnd"/>
+      <w:r>
+        <w:rPr>
+          <w:lang w:val="el-GR"/>
+        </w:rPr>
+        <w:t xml:space="preserve"> ως </w:t>
+      </w:r>
+      <w:proofErr w:type="spellStart"/>
       <w:r>
         <w:t>png</w:t>
       </w:r>
-      <w:r>
-        <w:rPr>
-          <w:lang w:val="el-GR"/>
-        </w:rPr>
-        <w:t xml:space="preserve"> στο GitHub της ομάδας. Μπορεί να βρεθεί στο ακόλουθο σύνδεσμο:</w:t>
+      <w:proofErr w:type="spellEnd"/>
+      <w:r>
+        <w:rPr>
+          <w:lang w:val="el-GR"/>
+        </w:rPr>
+        <w:t xml:space="preserve"> στο </w:t>
+      </w:r>
+      <w:proofErr w:type="spellStart"/>
+      <w:r>
+        <w:rPr>
+          <w:lang w:val="el-GR"/>
+        </w:rPr>
+        <w:t>GitHub</w:t>
+      </w:r>
+      <w:proofErr w:type="spellEnd"/>
+      <w:r>
+        <w:rPr>
+          <w:lang w:val="el-GR"/>
+        </w:rPr>
+        <w:t xml:space="preserve"> της ομάδας. Μπορεί να βρεθεί στο ακόλουθο σύνδεσμο:</w:t>
       </w:r>
     </w:p>
     <w:p>
@@ -2511,9 +3249,11 @@
         <w:rPr>
           <w:rStyle w:val="-"/>
           <w:color w:val="5B9BD5" w:themeColor="accent5"/>
+          <w:lang w:val="el-GR"/>
         </w:rPr>
       </w:pPr>
       <w:hyperlink r:id="rId14" w:history="1">
+        <w:proofErr w:type="spellStart"/>
         <w:r>
           <w:rPr>
             <w:rStyle w:val="-"/>
@@ -2521,13 +3261,16 @@
           </w:rPr>
           <w:t>SoftEngProject</w:t>
         </w:r>
+        <w:proofErr w:type="spellEnd"/>
         <w:r>
           <w:rPr>
             <w:rStyle w:val="-"/>
             <w:color w:val="5B9BD5" w:themeColor="accent5"/>
+            <w:lang w:val="el-GR"/>
           </w:rPr>
           <w:t>2021/</w:t>
         </w:r>
+        <w:proofErr w:type="spellStart"/>
         <w:r>
           <w:rPr>
             <w:rStyle w:val="-"/>
@@ -2535,13 +3278,16 @@
           </w:rPr>
           <w:t>RobustnessHeatmap</w:t>
         </w:r>
+        <w:proofErr w:type="spellEnd"/>
         <w:r>
           <w:rPr>
             <w:rStyle w:val="-"/>
             <w:color w:val="5B9BD5" w:themeColor="accent5"/>
+            <w:lang w:val="el-GR"/>
           </w:rPr>
           <w:t>.</w:t>
         </w:r>
+        <w:proofErr w:type="spellStart"/>
         <w:r>
           <w:rPr>
             <w:rStyle w:val="-"/>
@@ -2549,10 +3295,12 @@
           </w:rPr>
           <w:t>png</w:t>
         </w:r>
+        <w:proofErr w:type="spellEnd"/>
         <w:r>
           <w:rPr>
             <w:rStyle w:val="-"/>
             <w:color w:val="5B9BD5" w:themeColor="accent5"/>
+            <w:lang w:val="el-GR"/>
           </w:rPr>
           <w:t xml:space="preserve"> </w:t>
         </w:r>
@@ -2567,6 +3315,7 @@
           <w:rPr>
             <w:rStyle w:val="-"/>
             <w:color w:val="5B9BD5" w:themeColor="accent5"/>
+            <w:lang w:val="el-GR"/>
           </w:rPr>
           <w:t xml:space="preserve"> </w:t>
         </w:r>
@@ -2581,6 +3330,7 @@
           <w:rPr>
             <w:rStyle w:val="-"/>
             <w:color w:val="5B9BD5" w:themeColor="accent5"/>
+            <w:lang w:val="el-GR"/>
           </w:rPr>
           <w:t xml:space="preserve"> · </w:t>
         </w:r>
@@ -2595,6 +3345,7 @@
           <w:rPr>
             <w:rStyle w:val="-"/>
             <w:color w:val="5B9BD5" w:themeColor="accent5"/>
+            <w:lang w:val="el-GR"/>
           </w:rPr>
           <w:t>-</w:t>
         </w:r>
@@ -2609,9 +3360,11 @@
           <w:rPr>
             <w:rStyle w:val="-"/>
             <w:color w:val="5B9BD5" w:themeColor="accent5"/>
+            <w:lang w:val="el-GR"/>
           </w:rPr>
           <w:t>/</w:t>
         </w:r>
+        <w:proofErr w:type="spellStart"/>
         <w:r>
           <w:rPr>
             <w:rStyle w:val="-"/>
@@ -2619,13 +3372,16 @@
           </w:rPr>
           <w:t>SoftEngProject</w:t>
         </w:r>
+        <w:proofErr w:type="spellEnd"/>
         <w:r>
           <w:rPr>
             <w:rStyle w:val="-"/>
             <w:color w:val="5B9BD5" w:themeColor="accent5"/>
+            <w:lang w:val="el-GR"/>
           </w:rPr>
           <w:t>2021 (</w:t>
         </w:r>
+        <w:proofErr w:type="spellStart"/>
         <w:r>
           <w:rPr>
             <w:rStyle w:val="-"/>
@@ -2633,10 +3389,12 @@
           </w:rPr>
           <w:t>github</w:t>
         </w:r>
+        <w:proofErr w:type="spellEnd"/>
         <w:r>
           <w:rPr>
             <w:rStyle w:val="-"/>
             <w:color w:val="5B9BD5" w:themeColor="accent5"/>
+            <w:lang w:val="el-GR"/>
           </w:rPr>
           <w:t>.</w:t>
         </w:r>
@@ -2651,6 +3409,7 @@
           <w:rPr>
             <w:rStyle w:val="-"/>
             <w:color w:val="5B9BD5" w:themeColor="accent5"/>
+            <w:lang w:val="el-GR"/>
           </w:rPr>
           <w:t>)</w:t>
         </w:r>
@@ -2660,6 +3419,7 @@
       <w:pPr>
         <w:rPr>
           <w:rStyle w:val="-"/>
+          <w:lang w:val="el-GR"/>
         </w:rPr>
       </w:pPr>
     </w:p>
@@ -2667,6 +3427,7 @@
       <w:pPr>
         <w:rPr>
           <w:rStyle w:val="-"/>
+          <w:lang w:val="el-GR"/>
         </w:rPr>
       </w:pPr>
     </w:p>
@@ -2674,6 +3435,7 @@
       <w:pPr>
         <w:rPr>
           <w:rStyle w:val="-"/>
+          <w:lang w:val="el-GR"/>
         </w:rPr>
       </w:pPr>
     </w:p>
@@ -2681,6 +3443,7 @@
       <w:pPr>
         <w:rPr>
           <w:rStyle w:val="-"/>
+          <w:lang w:val="el-GR"/>
         </w:rPr>
       </w:pPr>
     </w:p>
@@ -2688,6 +3451,7 @@
       <w:pPr>
         <w:rPr>
           <w:rStyle w:val="-"/>
+          <w:lang w:val="el-GR"/>
         </w:rPr>
       </w:pPr>
     </w:p>
@@ -2695,6 +3459,7 @@
       <w:pPr>
         <w:rPr>
           <w:rStyle w:val="-"/>
+          <w:lang w:val="el-GR"/>
         </w:rPr>
       </w:pPr>
     </w:p>
@@ -2702,6 +3467,7 @@
       <w:pPr>
         <w:rPr>
           <w:rStyle w:val="-"/>
+          <w:lang w:val="el-GR"/>
         </w:rPr>
       </w:pPr>
     </w:p>
@@ -2897,7 +3663,21 @@
         <w:rPr>
           <w:lang w:val="el-GR"/>
         </w:rPr>
-        <w:t xml:space="preserve">Το παραπάνω διάγραμμα σχεδιάστηκε με το online εργαλείο </w:t>
+        <w:t xml:space="preserve">Το παραπάνω διάγραμμα σχεδιάστηκε με το </w:t>
+      </w:r>
+      <w:proofErr w:type="spellStart"/>
+      <w:r>
+        <w:rPr>
+          <w:lang w:val="el-GR"/>
+        </w:rPr>
+        <w:t>online</w:t>
+      </w:r>
+      <w:proofErr w:type="spellEnd"/>
+      <w:r>
+        <w:rPr>
+          <w:lang w:val="el-GR"/>
+        </w:rPr>
+        <w:t xml:space="preserve"> εργαλείο </w:t>
       </w:r>
       <w:r>
         <w:t>diagrams</w:t>
@@ -2933,29 +3713,87 @@
         <w:rPr>
           <w:lang w:val="el-GR"/>
         </w:rPr>
-        <w:t>) στον ιστότοπο https://app.diagrams.net.</w:t>
-      </w:r>
-    </w:p>
-    <w:p>
-      <w:pPr>
-        <w:rPr>
-          <w:lang w:val="el-GR"/>
-        </w:rPr>
-      </w:pPr>
-      <w:r>
-        <w:rPr>
-          <w:lang w:val="el-GR"/>
-        </w:rPr>
-        <w:t xml:space="preserve">Επειδή, ίσως να μην προβάλλεται (χωρίς πολύ zoom), θα υπάρχει και extracted ως </w:t>
-      </w:r>
+        <w:t xml:space="preserve">) στον </w:t>
+      </w:r>
+      <w:proofErr w:type="spellStart"/>
+      <w:r>
+        <w:rPr>
+          <w:lang w:val="el-GR"/>
+        </w:rPr>
+        <w:t>ιστότοπο</w:t>
+      </w:r>
+      <w:proofErr w:type="spellEnd"/>
+      <w:r>
+        <w:rPr>
+          <w:lang w:val="el-GR"/>
+        </w:rPr>
+        <w:t xml:space="preserve"> https://app.diagrams.net.</w:t>
+      </w:r>
+    </w:p>
+    <w:p>
+      <w:pPr>
+        <w:rPr>
+          <w:lang w:val="el-GR"/>
+        </w:rPr>
+      </w:pPr>
+      <w:r>
+        <w:rPr>
+          <w:lang w:val="el-GR"/>
+        </w:rPr>
+        <w:t xml:space="preserve">Επειδή, ίσως να μην προβάλλεται (χωρίς πολύ </w:t>
+      </w:r>
+      <w:proofErr w:type="spellStart"/>
+      <w:r>
+        <w:rPr>
+          <w:lang w:val="el-GR"/>
+        </w:rPr>
+        <w:t>zoom</w:t>
+      </w:r>
+      <w:proofErr w:type="spellEnd"/>
+      <w:r>
+        <w:rPr>
+          <w:lang w:val="el-GR"/>
+        </w:rPr>
+        <w:t xml:space="preserve">), θα υπάρχει και </w:t>
+      </w:r>
+      <w:proofErr w:type="spellStart"/>
+      <w:r>
+        <w:rPr>
+          <w:lang w:val="el-GR"/>
+        </w:rPr>
+        <w:t>extracted</w:t>
+      </w:r>
+      <w:proofErr w:type="spellEnd"/>
+      <w:r>
+        <w:rPr>
+          <w:lang w:val="el-GR"/>
+        </w:rPr>
+        <w:t xml:space="preserve"> ως </w:t>
+      </w:r>
+      <w:proofErr w:type="spellStart"/>
       <w:r>
         <w:t>png</w:t>
       </w:r>
-      <w:r>
-        <w:rPr>
-          <w:lang w:val="el-GR"/>
-        </w:rPr>
-        <w:t xml:space="preserve"> στο GitHub της ομάδας. Μπορεί να βρεθεί στο ακόλουθο σύνδεσμο:</w:t>
+      <w:proofErr w:type="spellEnd"/>
+      <w:r>
+        <w:rPr>
+          <w:lang w:val="el-GR"/>
+        </w:rPr>
+        <w:t xml:space="preserve"> στο </w:t>
+      </w:r>
+      <w:proofErr w:type="spellStart"/>
+      <w:r>
+        <w:rPr>
+          <w:lang w:val="el-GR"/>
+        </w:rPr>
+        <w:t>GitHub</w:t>
+      </w:r>
+      <w:proofErr w:type="spellEnd"/>
+      <w:r>
+        <w:rPr>
+          <w:lang w:val="el-GR"/>
+        </w:rPr>
+        <w:t xml:space="preserve"> της ομάδας. Μπορεί να βρεθεί στο ακόλουθο σύνδεσμο:</w:t>
       </w:r>
     </w:p>
     <w:p>
@@ -2963,42 +3801,52 @@
         <w:rPr>
           <w:rStyle w:val="-"/>
           <w:color w:val="auto"/>
+          <w:lang w:val="el-GR"/>
         </w:rPr>
       </w:pPr>
       <w:hyperlink r:id="rId16" w:history="1">
+        <w:proofErr w:type="spellStart"/>
         <w:r>
           <w:rPr>
             <w:rStyle w:val="-"/>
           </w:rPr>
           <w:t>SoftEngProject</w:t>
         </w:r>
-        <w:r>
-          <w:rPr>
-            <w:rStyle w:val="-"/>
+        <w:proofErr w:type="spellEnd"/>
+        <w:r>
+          <w:rPr>
+            <w:rStyle w:val="-"/>
+            <w:lang w:val="el-GR"/>
           </w:rPr>
           <w:t>2021/</w:t>
         </w:r>
-        <w:r>
-          <w:rPr>
-            <w:rStyle w:val="-"/>
-          </w:rPr>
-          <w:t>RobustnessNavigation</w:t>
-        </w:r>
-        <w:r>
-          <w:rPr>
-            <w:rStyle w:val="-"/>
+        <w:proofErr w:type="spellStart"/>
+        <w:r>
+          <w:rPr>
+            <w:rStyle w:val="-"/>
+          </w:rPr>
+          <w:t>NavigationRobustness</w:t>
+        </w:r>
+        <w:proofErr w:type="spellEnd"/>
+        <w:r>
+          <w:rPr>
+            <w:rStyle w:val="-"/>
+            <w:lang w:val="el-GR"/>
           </w:rPr>
           <w:t>.</w:t>
         </w:r>
+        <w:proofErr w:type="spellStart"/>
         <w:r>
           <w:rPr>
             <w:rStyle w:val="-"/>
           </w:rPr>
           <w:t>png</w:t>
         </w:r>
-        <w:r>
-          <w:rPr>
-            <w:rStyle w:val="-"/>
+        <w:proofErr w:type="spellEnd"/>
+        <w:r>
+          <w:rPr>
+            <w:rStyle w:val="-"/>
+            <w:lang w:val="el-GR"/>
           </w:rPr>
           <w:t xml:space="preserve"> </w:t>
         </w:r>
@@ -3011,6 +3859,7 @@
         <w:r>
           <w:rPr>
             <w:rStyle w:val="-"/>
+            <w:lang w:val="el-GR"/>
           </w:rPr>
           <w:t xml:space="preserve"> </w:t>
         </w:r>
@@ -3023,6 +3872,7 @@
         <w:r>
           <w:rPr>
             <w:rStyle w:val="-"/>
+            <w:lang w:val="el-GR"/>
           </w:rPr>
           <w:t xml:space="preserve"> · </w:t>
         </w:r>
@@ -3035,6 +3885,7 @@
         <w:r>
           <w:rPr>
             <w:rStyle w:val="-"/>
+            <w:lang w:val="el-GR"/>
           </w:rPr>
           <w:t>-</w:t>
         </w:r>
@@ -3047,30 +3898,37 @@
         <w:r>
           <w:rPr>
             <w:rStyle w:val="-"/>
+            <w:lang w:val="el-GR"/>
           </w:rPr>
           <w:t>/</w:t>
         </w:r>
+        <w:proofErr w:type="spellStart"/>
         <w:r>
           <w:rPr>
             <w:rStyle w:val="-"/>
           </w:rPr>
           <w:t>SoftEngProject</w:t>
         </w:r>
-        <w:r>
-          <w:rPr>
-            <w:rStyle w:val="-"/>
+        <w:proofErr w:type="spellEnd"/>
+        <w:r>
+          <w:rPr>
+            <w:rStyle w:val="-"/>
+            <w:lang w:val="el-GR"/>
           </w:rPr>
           <w:t>2021 (</w:t>
         </w:r>
+        <w:proofErr w:type="spellStart"/>
         <w:r>
           <w:rPr>
             <w:rStyle w:val="-"/>
           </w:rPr>
           <w:t>github</w:t>
         </w:r>
-        <w:r>
-          <w:rPr>
-            <w:rStyle w:val="-"/>
+        <w:proofErr w:type="spellEnd"/>
+        <w:r>
+          <w:rPr>
+            <w:rStyle w:val="-"/>
+            <w:lang w:val="el-GR"/>
           </w:rPr>
           <w:t>.</w:t>
         </w:r>
@@ -3083,6 +3941,7 @@
         <w:r>
           <w:rPr>
             <w:rStyle w:val="-"/>
+            <w:lang w:val="el-GR"/>
           </w:rPr>
           <w:t>)</w:t>
         </w:r>
@@ -3093,6 +3952,7 @@
         <w:rPr>
           <w:rStyle w:val="-"/>
           <w:color w:val="auto"/>
+          <w:lang w:val="el-GR"/>
         </w:rPr>
       </w:pPr>
     </w:p>
@@ -3101,6 +3961,7 @@
         <w:rPr>
           <w:rStyle w:val="-"/>
           <w:color w:val="auto"/>
+          <w:lang w:val="el-GR"/>
         </w:rPr>
       </w:pPr>
     </w:p>
@@ -3109,22 +3970,52 @@
         <w:rPr>
           <w:rStyle w:val="-"/>
           <w:color w:val="auto"/>
-        </w:rPr>
-      </w:pPr>
-    </w:p>
-    <w:p>
-      <w:pPr>
-        <w:rPr>
-          <w:rStyle w:val="-"/>
-          <w:color w:val="auto"/>
-        </w:rPr>
-      </w:pPr>
-    </w:p>
-    <w:p/>
-    <w:p/>
-    <w:p/>
-    <w:p/>
-    <w:p/>
+          <w:lang w:val="el-GR"/>
+        </w:rPr>
+      </w:pPr>
+    </w:p>
+    <w:p>
+      <w:pPr>
+        <w:rPr>
+          <w:lang w:val="el-GR"/>
+        </w:rPr>
+      </w:pPr>
+    </w:p>
+    <w:p>
+      <w:pPr>
+        <w:rPr>
+          <w:lang w:val="el-GR"/>
+        </w:rPr>
+      </w:pPr>
+    </w:p>
+    <w:p>
+      <w:pPr>
+        <w:rPr>
+          <w:lang w:val="el-GR"/>
+        </w:rPr>
+      </w:pPr>
+    </w:p>
+    <w:p>
+      <w:pPr>
+        <w:rPr>
+          <w:lang w:val="el-GR"/>
+        </w:rPr>
+      </w:pPr>
+    </w:p>
+    <w:p>
+      <w:pPr>
+        <w:rPr>
+          <w:lang w:val="el-GR"/>
+        </w:rPr>
+      </w:pPr>
+    </w:p>
+    <w:p>
+      <w:pPr>
+        <w:rPr>
+          <w:lang w:val="el-GR"/>
+        </w:rPr>
+      </w:pPr>
+    </w:p>
     <w:p>
       <w:pPr>
         <w:jc w:val="center"/>
@@ -3133,6 +4024,7 @@
           <w:bCs/>
           <w:sz w:val="32"/>
           <w:szCs w:val="32"/>
+          <w:lang w:val="el-GR"/>
         </w:rPr>
       </w:pPr>
       <w:r>
@@ -3151,6 +4043,7 @@
           <w:bCs/>
           <w:sz w:val="32"/>
           <w:szCs w:val="32"/>
+          <w:lang w:val="el-GR"/>
         </w:rPr>
         <w:t xml:space="preserve"> </w:t>
       </w:r>
@@ -3169,6 +4062,7 @@
           <w:bCs/>
           <w:sz w:val="32"/>
           <w:szCs w:val="32"/>
+          <w:lang w:val="el-GR"/>
         </w:rPr>
         <w:t xml:space="preserve"> </w:t>
       </w:r>
@@ -3185,6 +4079,9 @@
     <w:p>
       <w:pPr>
         <w:jc w:val="center"/>
+        <w:rPr>
+          <w:lang w:val="el-GR"/>
+        </w:rPr>
       </w:pPr>
       <w:r>
         <w:rPr>
@@ -3255,12 +4152,47 @@
         </w:drawing>
       </w:r>
     </w:p>
-    <w:p/>
-    <w:p/>
-    <w:p/>
-    <w:p/>
-    <w:p/>
-    <w:p>
+    <w:p>
+      <w:pPr>
+        <w:rPr>
+          <w:lang w:val="el-GR"/>
+        </w:rPr>
+      </w:pPr>
+    </w:p>
+    <w:p>
+      <w:pPr>
+        <w:rPr>
+          <w:lang w:val="el-GR"/>
+        </w:rPr>
+      </w:pPr>
+    </w:p>
+    <w:p>
+      <w:pPr>
+        <w:rPr>
+          <w:lang w:val="el-GR"/>
+        </w:rPr>
+      </w:pPr>
+    </w:p>
+    <w:p>
+      <w:pPr>
+        <w:rPr>
+          <w:lang w:val="el-GR"/>
+        </w:rPr>
+      </w:pPr>
+    </w:p>
+    <w:p>
+      <w:pPr>
+        <w:rPr>
+          <w:lang w:val="el-GR"/>
+        </w:rPr>
+      </w:pPr>
+    </w:p>
+    <w:p>
+      <w:pPr>
+        <w:rPr>
+          <w:lang w:val="el-GR"/>
+        </w:rPr>
+      </w:pPr>
       <w:r>
         <w:rPr>
           <w:lang w:val="el-GR"/>
@@ -3268,10 +4200,18 @@
         <w:t>Σημείωση</w:t>
       </w:r>
       <w:r>
+        <w:rPr>
+          <w:lang w:val="el-GR"/>
+        </w:rPr>
         <w:t>:</w:t>
       </w:r>
     </w:p>
     <w:p>
+      <w:pPr>
+        <w:rPr>
+          <w:lang w:val="el-GR"/>
+        </w:rPr>
+      </w:pPr>
       <w:r>
         <w:rPr>
           <w:lang w:val="el-GR"/>
@@ -3279,6 +4219,9 @@
         <w:t>Το</w:t>
       </w:r>
       <w:r>
+        <w:rPr>
+          <w:lang w:val="el-GR"/>
+        </w:rPr>
         <w:t xml:space="preserve"> </w:t>
       </w:r>
       <w:r>
@@ -3288,6 +4231,9 @@
         <w:t>παραπάνω</w:t>
       </w:r>
       <w:r>
+        <w:rPr>
+          <w:lang w:val="el-GR"/>
+        </w:rPr>
         <w:t xml:space="preserve"> </w:t>
       </w:r>
       <w:r>
@@ -3297,6 +4243,9 @@
         <w:t>διάγραμμα</w:t>
       </w:r>
       <w:r>
+        <w:rPr>
+          <w:lang w:val="el-GR"/>
+        </w:rPr>
         <w:t xml:space="preserve"> </w:t>
       </w:r>
       <w:r>
@@ -3306,6 +4255,9 @@
         <w:t>σχεδιάστηκε</w:t>
       </w:r>
       <w:r>
+        <w:rPr>
+          <w:lang w:val="el-GR"/>
+        </w:rPr>
         <w:t xml:space="preserve"> </w:t>
       </w:r>
       <w:r>
@@ -3315,6 +4267,9 @@
         <w:t>με</w:t>
       </w:r>
       <w:r>
+        <w:rPr>
+          <w:lang w:val="el-GR"/>
+        </w:rPr>
         <w:t xml:space="preserve"> </w:t>
       </w:r>
       <w:r>
@@ -3324,12 +4279,18 @@
         <w:t>το</w:t>
       </w:r>
       <w:r>
+        <w:rPr>
+          <w:lang w:val="el-GR"/>
+        </w:rPr>
         <w:t xml:space="preserve"> </w:t>
       </w:r>
       <w:r>
         <w:t>online</w:t>
       </w:r>
       <w:r>
+        <w:rPr>
+          <w:lang w:val="el-GR"/>
+        </w:rPr>
         <w:t xml:space="preserve"> </w:t>
       </w:r>
       <w:r>
@@ -3339,18 +4300,27 @@
         <w:t>εργαλείο</w:t>
       </w:r>
       <w:r>
+        <w:rPr>
+          <w:lang w:val="el-GR"/>
+        </w:rPr>
         <w:t xml:space="preserve"> </w:t>
       </w:r>
       <w:r>
         <w:t>diagrams</w:t>
       </w:r>
       <w:r>
+        <w:rPr>
+          <w:lang w:val="el-GR"/>
+        </w:rPr>
         <w:t>.</w:t>
       </w:r>
       <w:r>
         <w:t>net</w:t>
       </w:r>
       <w:r>
+        <w:rPr>
+          <w:lang w:val="el-GR"/>
+        </w:rPr>
         <w:t xml:space="preserve"> (</w:t>
       </w:r>
       <w:r>
@@ -3360,18 +4330,27 @@
         <w:t>πρώην</w:t>
       </w:r>
       <w:r>
+        <w:rPr>
+          <w:lang w:val="el-GR"/>
+        </w:rPr>
         <w:t xml:space="preserve"> </w:t>
       </w:r>
       <w:r>
         <w:t>draw</w:t>
       </w:r>
       <w:r>
+        <w:rPr>
+          <w:lang w:val="el-GR"/>
+        </w:rPr>
         <w:t>.</w:t>
       </w:r>
       <w:r>
         <w:t>io</w:t>
       </w:r>
       <w:r>
+        <w:rPr>
+          <w:lang w:val="el-GR"/>
+        </w:rPr>
         <w:t xml:space="preserve">) </w:t>
       </w:r>
       <w:r>
@@ -3381,39 +4360,59 @@
         <w:t>στον</w:t>
       </w:r>
       <w:r>
-        <w:t xml:space="preserve"> </w:t>
-      </w:r>
+        <w:rPr>
+          <w:lang w:val="el-GR"/>
+        </w:rPr>
+        <w:t xml:space="preserve"> </w:t>
+      </w:r>
+      <w:proofErr w:type="spellStart"/>
       <w:r>
         <w:rPr>
           <w:lang w:val="el-GR"/>
         </w:rPr>
         <w:t>ιστότοπο</w:t>
       </w:r>
-      <w:r>
+      <w:proofErr w:type="spellEnd"/>
+      <w:r>
+        <w:rPr>
+          <w:lang w:val="el-GR"/>
+        </w:rPr>
         <w:t xml:space="preserve"> </w:t>
       </w:r>
       <w:r>
         <w:t>https</w:t>
       </w:r>
       <w:r>
+        <w:rPr>
+          <w:lang w:val="el-GR"/>
+        </w:rPr>
         <w:t>://</w:t>
       </w:r>
       <w:r>
         <w:t>app</w:t>
       </w:r>
       <w:r>
+        <w:rPr>
+          <w:lang w:val="el-GR"/>
+        </w:rPr>
         <w:t>.</w:t>
       </w:r>
       <w:r>
         <w:t>diagrams</w:t>
       </w:r>
       <w:r>
+        <w:rPr>
+          <w:lang w:val="el-GR"/>
+        </w:rPr>
         <w:t>.</w:t>
       </w:r>
       <w:r>
         <w:t>net</w:t>
       </w:r>
       <w:r>
+        <w:rPr>
+          <w:lang w:val="el-GR"/>
+        </w:rPr>
         <w:t>.</w:t>
       </w:r>
     </w:p>
@@ -3427,53 +4426,111 @@
         <w:rPr>
           <w:lang w:val="el-GR"/>
         </w:rPr>
-        <w:t xml:space="preserve">Επειδή, ίσως να μην προβάλλεται (χωρίς πολύ zoom), θα υπάρχει και extracted ως </w:t>
-      </w:r>
+        <w:t xml:space="preserve">Επειδή, ίσως να μην προβάλλεται (χωρίς πολύ </w:t>
+      </w:r>
+      <w:proofErr w:type="spellStart"/>
+      <w:r>
+        <w:rPr>
+          <w:lang w:val="el-GR"/>
+        </w:rPr>
+        <w:t>zoom</w:t>
+      </w:r>
+      <w:proofErr w:type="spellEnd"/>
+      <w:r>
+        <w:rPr>
+          <w:lang w:val="el-GR"/>
+        </w:rPr>
+        <w:t xml:space="preserve">), θα υπάρχει και </w:t>
+      </w:r>
+      <w:proofErr w:type="spellStart"/>
+      <w:r>
+        <w:rPr>
+          <w:lang w:val="el-GR"/>
+        </w:rPr>
+        <w:t>extracted</w:t>
+      </w:r>
+      <w:proofErr w:type="spellEnd"/>
+      <w:r>
+        <w:rPr>
+          <w:lang w:val="el-GR"/>
+        </w:rPr>
+        <w:t xml:space="preserve"> ως </w:t>
+      </w:r>
+      <w:proofErr w:type="spellStart"/>
       <w:r>
         <w:t>png</w:t>
       </w:r>
-      <w:r>
-        <w:rPr>
-          <w:lang w:val="el-GR"/>
-        </w:rPr>
-        <w:t xml:space="preserve"> στο GitHub της ομάδας. Μπορεί να βρεθεί στο ακόλουθο σύνδεσμο:</w:t>
-      </w:r>
-    </w:p>
-    <w:p>
+      <w:proofErr w:type="spellEnd"/>
+      <w:r>
+        <w:rPr>
+          <w:lang w:val="el-GR"/>
+        </w:rPr>
+        <w:t xml:space="preserve"> στο </w:t>
+      </w:r>
+      <w:proofErr w:type="spellStart"/>
+      <w:r>
+        <w:rPr>
+          <w:lang w:val="el-GR"/>
+        </w:rPr>
+        <w:t>GitHub</w:t>
+      </w:r>
+      <w:proofErr w:type="spellEnd"/>
+      <w:r>
+        <w:rPr>
+          <w:lang w:val="el-GR"/>
+        </w:rPr>
+        <w:t xml:space="preserve"> της ομάδας. Μπορεί να βρεθεί στο ακόλουθο σύνδεσμο:</w:t>
+      </w:r>
+    </w:p>
+    <w:p>
+      <w:pPr>
+        <w:rPr>
+          <w:lang w:val="el-GR"/>
+        </w:rPr>
+      </w:pPr>
       <w:hyperlink r:id="rId18" w:history="1">
+        <w:proofErr w:type="spellStart"/>
         <w:r>
           <w:rPr>
             <w:rStyle w:val="-"/>
           </w:rPr>
           <w:t>SoftEngProject</w:t>
         </w:r>
-        <w:r>
-          <w:rPr>
-            <w:rStyle w:val="-"/>
+        <w:proofErr w:type="spellEnd"/>
+        <w:r>
+          <w:rPr>
+            <w:rStyle w:val="-"/>
+            <w:lang w:val="el-GR"/>
           </w:rPr>
           <w:t>2021/</w:t>
         </w:r>
+        <w:proofErr w:type="spellStart"/>
         <w:r>
           <w:rPr>
             <w:rStyle w:val="-"/>
           </w:rPr>
           <w:t>RobustnessReadReviews</w:t>
         </w:r>
-        <w:r>
-          <w:rPr>
-            <w:rStyle w:val="-"/>
+        <w:proofErr w:type="spellEnd"/>
+        <w:r>
+          <w:rPr>
+            <w:rStyle w:val="-"/>
+            <w:lang w:val="el-GR"/>
           </w:rPr>
           <w:t>.</w:t>
         </w:r>
+        <w:proofErr w:type="spellStart"/>
         <w:r>
           <w:rPr>
             <w:rStyle w:val="-"/>
           </w:rPr>
           <w:t>png</w:t>
         </w:r>
-        <w:r>
-          <w:rPr>
-            <w:rStyle w:val="-"/>
+        <w:proofErr w:type="spellEnd"/>
+        <w:r>
+          <w:rPr>
+            <w:rStyle w:val="-"/>
+            <w:lang w:val="el-GR"/>
           </w:rPr>
           <w:t xml:space="preserve"> </w:t>
         </w:r>
@@ -3486,6 +4543,7 @@
         <w:r>
           <w:rPr>
             <w:rStyle w:val="-"/>
+            <w:lang w:val="el-GR"/>
           </w:rPr>
           <w:t xml:space="preserve"> </w:t>
         </w:r>
@@ -3498,6 +4556,7 @@
         <w:r>
           <w:rPr>
             <w:rStyle w:val="-"/>
+            <w:lang w:val="el-GR"/>
           </w:rPr>
           <w:t xml:space="preserve"> · </w:t>
         </w:r>
@@ -3510,6 +4569,7 @@
         <w:r>
           <w:rPr>
             <w:rStyle w:val="-"/>
+            <w:lang w:val="el-GR"/>
           </w:rPr>
           <w:t>-</w:t>
         </w:r>
@@ -3522,30 +4582,37 @@
         <w:r>
           <w:rPr>
             <w:rStyle w:val="-"/>
+            <w:lang w:val="el-GR"/>
           </w:rPr>
           <w:t>/</w:t>
         </w:r>
+        <w:proofErr w:type="spellStart"/>
         <w:r>
           <w:rPr>
             <w:rStyle w:val="-"/>
           </w:rPr>
           <w:t>SoftEngProject</w:t>
         </w:r>
-        <w:r>
-          <w:rPr>
-            <w:rStyle w:val="-"/>
+        <w:proofErr w:type="spellEnd"/>
+        <w:r>
+          <w:rPr>
+            <w:rStyle w:val="-"/>
+            <w:lang w:val="el-GR"/>
           </w:rPr>
           <w:t>2021 (</w:t>
         </w:r>
+        <w:proofErr w:type="spellStart"/>
         <w:r>
           <w:rPr>
             <w:rStyle w:val="-"/>
           </w:rPr>
           <w:t>github</w:t>
         </w:r>
-        <w:r>
-          <w:rPr>
-            <w:rStyle w:val="-"/>
+        <w:proofErr w:type="spellEnd"/>
+        <w:r>
+          <w:rPr>
+            <w:rStyle w:val="-"/>
+            <w:lang w:val="el-GR"/>
           </w:rPr>
           <w:t>.</w:t>
         </w:r>
@@ -3558,16 +4625,47 @@
         <w:r>
           <w:rPr>
             <w:rStyle w:val="-"/>
+            <w:lang w:val="el-GR"/>
           </w:rPr>
           <w:t>)</w:t>
         </w:r>
       </w:hyperlink>
     </w:p>
-    <w:p/>
-    <w:p/>
-    <w:p/>
-    <w:p/>
-    <w:p/>
+    <w:p>
+      <w:pPr>
+        <w:rPr>
+          <w:lang w:val="el-GR"/>
+        </w:rPr>
+      </w:pPr>
+    </w:p>
+    <w:p>
+      <w:pPr>
+        <w:rPr>
+          <w:lang w:val="el-GR"/>
+        </w:rPr>
+      </w:pPr>
+    </w:p>
+    <w:p>
+      <w:pPr>
+        <w:rPr>
+          <w:lang w:val="el-GR"/>
+        </w:rPr>
+      </w:pPr>
+    </w:p>
+    <w:p>
+      <w:pPr>
+        <w:rPr>
+          <w:lang w:val="el-GR"/>
+        </w:rPr>
+      </w:pPr>
+    </w:p>
+    <w:p>
+      <w:pPr>
+        <w:rPr>
+          <w:lang w:val="el-GR"/>
+        </w:rPr>
+      </w:pPr>
+    </w:p>
     <w:p>
       <w:pPr>
         <w:jc w:val="center"/>
@@ -3726,7 +4824,21 @@
         <w:rPr>
           <w:lang w:val="el-GR"/>
         </w:rPr>
-        <w:t xml:space="preserve">Το παραπάνω διάγραμμα σχεδιάστηκε με το online εργαλείο </w:t>
+        <w:t xml:space="preserve">Το παραπάνω διάγραμμα σχεδιάστηκε με το </w:t>
+      </w:r>
+      <w:proofErr w:type="spellStart"/>
+      <w:r>
+        <w:rPr>
+          <w:lang w:val="el-GR"/>
+        </w:rPr>
+        <w:t>online</w:t>
+      </w:r>
+      <w:proofErr w:type="spellEnd"/>
+      <w:r>
+        <w:rPr>
+          <w:lang w:val="el-GR"/>
+        </w:rPr>
+        <w:t xml:space="preserve"> εργαλείο </w:t>
       </w:r>
       <w:r>
         <w:t>diagrams</w:t>
@@ -3762,66 +4874,138 @@
         <w:rPr>
           <w:lang w:val="el-GR"/>
         </w:rPr>
-        <w:t>) στον ιστότοπο https://app.diagrams.net.</w:t>
-      </w:r>
-    </w:p>
-    <w:p>
-      <w:pPr>
-        <w:rPr>
-          <w:lang w:val="el-GR"/>
-        </w:rPr>
-      </w:pPr>
-      <w:r>
-        <w:rPr>
-          <w:lang w:val="el-GR"/>
-        </w:rPr>
-        <w:t xml:space="preserve">Επειδή, ίσως να μην προβάλλεται (χωρίς πολύ zoom), θα υπάρχει και extracted ως </w:t>
-      </w:r>
+        <w:t xml:space="preserve">) στον </w:t>
+      </w:r>
+      <w:proofErr w:type="spellStart"/>
+      <w:r>
+        <w:rPr>
+          <w:lang w:val="el-GR"/>
+        </w:rPr>
+        <w:t>ιστότοπο</w:t>
+      </w:r>
+      <w:proofErr w:type="spellEnd"/>
+      <w:r>
+        <w:rPr>
+          <w:lang w:val="el-GR"/>
+        </w:rPr>
+        <w:t xml:space="preserve"> https://app.diagrams.net.</w:t>
+      </w:r>
+    </w:p>
+    <w:p>
+      <w:pPr>
+        <w:rPr>
+          <w:lang w:val="el-GR"/>
+        </w:rPr>
+      </w:pPr>
+      <w:r>
+        <w:rPr>
+          <w:lang w:val="el-GR"/>
+        </w:rPr>
+        <w:t xml:space="preserve">Επειδή, ίσως να μην προβάλλεται (χωρίς πολύ </w:t>
+      </w:r>
+      <w:proofErr w:type="spellStart"/>
+      <w:r>
+        <w:rPr>
+          <w:lang w:val="el-GR"/>
+        </w:rPr>
+        <w:t>zoom</w:t>
+      </w:r>
+      <w:proofErr w:type="spellEnd"/>
+      <w:r>
+        <w:rPr>
+          <w:lang w:val="el-GR"/>
+        </w:rPr>
+        <w:t xml:space="preserve">), θα υπάρχει και </w:t>
+      </w:r>
+      <w:proofErr w:type="spellStart"/>
+      <w:r>
+        <w:rPr>
+          <w:lang w:val="el-GR"/>
+        </w:rPr>
+        <w:t>extracted</w:t>
+      </w:r>
+      <w:proofErr w:type="spellEnd"/>
+      <w:r>
+        <w:rPr>
+          <w:lang w:val="el-GR"/>
+        </w:rPr>
+        <w:t xml:space="preserve"> ως </w:t>
+      </w:r>
+      <w:proofErr w:type="spellStart"/>
       <w:r>
         <w:t>png</w:t>
       </w:r>
-      <w:r>
-        <w:rPr>
-          <w:lang w:val="el-GR"/>
-        </w:rPr>
-        <w:t xml:space="preserve"> στο GitHub της ομάδας. Μπορεί να βρεθεί στο ακόλουθο σύνδεσμο:</w:t>
-      </w:r>
-    </w:p>
-    <w:p>
+      <w:proofErr w:type="spellEnd"/>
+      <w:r>
+        <w:rPr>
+          <w:lang w:val="el-GR"/>
+        </w:rPr>
+        <w:t xml:space="preserve"> στο </w:t>
+      </w:r>
+      <w:proofErr w:type="spellStart"/>
+      <w:r>
+        <w:rPr>
+          <w:lang w:val="el-GR"/>
+        </w:rPr>
+        <w:t>GitHub</w:t>
+      </w:r>
+      <w:proofErr w:type="spellEnd"/>
+      <w:r>
+        <w:rPr>
+          <w:lang w:val="el-GR"/>
+        </w:rPr>
+        <w:t xml:space="preserve"> της ομάδας. Μπορεί να βρεθεί στο ακόλουθο σύνδεσμο:</w:t>
+      </w:r>
+    </w:p>
+    <w:p>
+      <w:pPr>
+        <w:rPr>
+          <w:lang w:val="el-GR"/>
+        </w:rPr>
+      </w:pPr>
       <w:hyperlink r:id="rId20" w:history="1">
+        <w:proofErr w:type="spellStart"/>
         <w:r>
           <w:rPr>
             <w:rStyle w:val="-"/>
           </w:rPr>
           <w:t>SoftEngProject</w:t>
         </w:r>
-        <w:r>
-          <w:rPr>
-            <w:rStyle w:val="-"/>
+        <w:proofErr w:type="spellEnd"/>
+        <w:r>
+          <w:rPr>
+            <w:rStyle w:val="-"/>
+            <w:lang w:val="el-GR"/>
           </w:rPr>
           <w:t>2021/</w:t>
         </w:r>
+        <w:proofErr w:type="spellStart"/>
         <w:r>
           <w:rPr>
             <w:rStyle w:val="-"/>
           </w:rPr>
           <w:t>RobustnessRiskIndex</w:t>
         </w:r>
-        <w:r>
-          <w:rPr>
-            <w:rStyle w:val="-"/>
+        <w:proofErr w:type="spellEnd"/>
+        <w:r>
+          <w:rPr>
+            <w:rStyle w:val="-"/>
+            <w:lang w:val="el-GR"/>
           </w:rPr>
           <w:t>.</w:t>
         </w:r>
+        <w:proofErr w:type="spellStart"/>
         <w:r>
           <w:rPr>
             <w:rStyle w:val="-"/>
           </w:rPr>
           <w:t>png</w:t>
         </w:r>
-        <w:r>
-          <w:rPr>
-            <w:rStyle w:val="-"/>
+        <w:proofErr w:type="spellEnd"/>
+        <w:r>
+          <w:rPr>
+            <w:rStyle w:val="-"/>
+            <w:lang w:val="el-GR"/>
           </w:rPr>
           <w:t xml:space="preserve"> </w:t>
         </w:r>
@@ -3834,6 +5018,7 @@
         <w:r>
           <w:rPr>
             <w:rStyle w:val="-"/>
+            <w:lang w:val="el-GR"/>
           </w:rPr>
           <w:t xml:space="preserve"> </w:t>
         </w:r>
@@ -3846,6 +5031,7 @@
         <w:r>
           <w:rPr>
             <w:rStyle w:val="-"/>
+            <w:lang w:val="el-GR"/>
           </w:rPr>
           <w:t xml:space="preserve"> · </w:t>
         </w:r>
@@ -3858,6 +5044,7 @@
         <w:r>
           <w:rPr>
             <w:rStyle w:val="-"/>
+            <w:lang w:val="el-GR"/>
           </w:rPr>
           <w:t>-</w:t>
         </w:r>
@@ -3870,30 +5057,37 @@
         <w:r>
           <w:rPr>
             <w:rStyle w:val="-"/>
+            <w:lang w:val="el-GR"/>
           </w:rPr>
           <w:t>/</w:t>
         </w:r>
+        <w:proofErr w:type="spellStart"/>
         <w:r>
           <w:rPr>
             <w:rStyle w:val="-"/>
           </w:rPr>
           <w:t>SoftEngProject</w:t>
         </w:r>
-        <w:r>
-          <w:rPr>
-            <w:rStyle w:val="-"/>
+        <w:proofErr w:type="spellEnd"/>
+        <w:r>
+          <w:rPr>
+            <w:rStyle w:val="-"/>
+            <w:lang w:val="el-GR"/>
           </w:rPr>
           <w:t>2021 (</w:t>
         </w:r>
+        <w:proofErr w:type="spellStart"/>
         <w:r>
           <w:rPr>
             <w:rStyle w:val="-"/>
           </w:rPr>
           <w:t>github</w:t>
         </w:r>
-        <w:r>
-          <w:rPr>
-            <w:rStyle w:val="-"/>
+        <w:proofErr w:type="spellEnd"/>
+        <w:r>
+          <w:rPr>
+            <w:rStyle w:val="-"/>
+            <w:lang w:val="el-GR"/>
           </w:rPr>
           <w:t>.</w:t>
         </w:r>
@@ -3906,16 +5100,47 @@
         <w:r>
           <w:rPr>
             <w:rStyle w:val="-"/>
+            <w:lang w:val="el-GR"/>
           </w:rPr>
           <w:t>)</w:t>
         </w:r>
       </w:hyperlink>
     </w:p>
-    <w:p/>
-    <w:p/>
-    <w:p/>
-    <w:p/>
-    <w:p/>
+    <w:p>
+      <w:pPr>
+        <w:rPr>
+          <w:lang w:val="el-GR"/>
+        </w:rPr>
+      </w:pPr>
+    </w:p>
+    <w:p>
+      <w:pPr>
+        <w:rPr>
+          <w:lang w:val="el-GR"/>
+        </w:rPr>
+      </w:pPr>
+    </w:p>
+    <w:p>
+      <w:pPr>
+        <w:rPr>
+          <w:lang w:val="el-GR"/>
+        </w:rPr>
+      </w:pPr>
+    </w:p>
+    <w:p>
+      <w:pPr>
+        <w:rPr>
+          <w:lang w:val="el-GR"/>
+        </w:rPr>
+      </w:pPr>
+    </w:p>
+    <w:p>
+      <w:pPr>
+        <w:rPr>
+          <w:lang w:val="el-GR"/>
+        </w:rPr>
+      </w:pPr>
+    </w:p>
     <w:p>
       <w:pPr>
         <w:jc w:val="center"/>
@@ -4101,7 +5326,21 @@
         <w:rPr>
           <w:lang w:val="el-GR"/>
         </w:rPr>
-        <w:t xml:space="preserve">Το παραπάνω διάγραμμα σχεδιάστηκε με το online εργαλείο </w:t>
+        <w:t xml:space="preserve">Το παραπάνω διάγραμμα σχεδιάστηκε με το </w:t>
+      </w:r>
+      <w:proofErr w:type="spellStart"/>
+      <w:r>
+        <w:rPr>
+          <w:lang w:val="el-GR"/>
+        </w:rPr>
+        <w:t>online</w:t>
+      </w:r>
+      <w:proofErr w:type="spellEnd"/>
+      <w:r>
+        <w:rPr>
+          <w:lang w:val="el-GR"/>
+        </w:rPr>
+        <w:t xml:space="preserve"> εργαλείο </w:t>
       </w:r>
       <w:r>
         <w:t>diagrams</w:t>
@@ -4137,29 +5376,87 @@
         <w:rPr>
           <w:lang w:val="el-GR"/>
         </w:rPr>
-        <w:t>) στον ιστότοπο https://app.diagrams.net.</w:t>
-      </w:r>
-    </w:p>
-    <w:p>
-      <w:pPr>
-        <w:rPr>
-          <w:lang w:val="el-GR"/>
-        </w:rPr>
-      </w:pPr>
-      <w:r>
-        <w:rPr>
-          <w:lang w:val="el-GR"/>
-        </w:rPr>
-        <w:t xml:space="preserve">Επειδή, ίσως να μην προβάλλεται (χωρίς πολύ zoom), θα υπάρχει και extracted ως </w:t>
-      </w:r>
+        <w:t xml:space="preserve">) στον </w:t>
+      </w:r>
+      <w:proofErr w:type="spellStart"/>
+      <w:r>
+        <w:rPr>
+          <w:lang w:val="el-GR"/>
+        </w:rPr>
+        <w:t>ιστότοπο</w:t>
+      </w:r>
+      <w:proofErr w:type="spellEnd"/>
+      <w:r>
+        <w:rPr>
+          <w:lang w:val="el-GR"/>
+        </w:rPr>
+        <w:t xml:space="preserve"> https://app.diagrams.net.</w:t>
+      </w:r>
+    </w:p>
+    <w:p>
+      <w:pPr>
+        <w:rPr>
+          <w:lang w:val="el-GR"/>
+        </w:rPr>
+      </w:pPr>
+      <w:r>
+        <w:rPr>
+          <w:lang w:val="el-GR"/>
+        </w:rPr>
+        <w:t xml:space="preserve">Επειδή, ίσως να μην προβάλλεται (χωρίς πολύ </w:t>
+      </w:r>
+      <w:proofErr w:type="spellStart"/>
+      <w:r>
+        <w:rPr>
+          <w:lang w:val="el-GR"/>
+        </w:rPr>
+        <w:t>zoom</w:t>
+      </w:r>
+      <w:proofErr w:type="spellEnd"/>
+      <w:r>
+        <w:rPr>
+          <w:lang w:val="el-GR"/>
+        </w:rPr>
+        <w:t xml:space="preserve">), θα υπάρχει και </w:t>
+      </w:r>
+      <w:proofErr w:type="spellStart"/>
+      <w:r>
+        <w:rPr>
+          <w:lang w:val="el-GR"/>
+        </w:rPr>
+        <w:t>extracted</w:t>
+      </w:r>
+      <w:proofErr w:type="spellEnd"/>
+      <w:r>
+        <w:rPr>
+          <w:lang w:val="el-GR"/>
+        </w:rPr>
+        <w:t xml:space="preserve"> ως </w:t>
+      </w:r>
+      <w:proofErr w:type="spellStart"/>
       <w:r>
         <w:t>png</w:t>
       </w:r>
-      <w:r>
-        <w:rPr>
-          <w:lang w:val="el-GR"/>
-        </w:rPr>
-        <w:t xml:space="preserve"> στο GitHub της ομάδας. Μπορεί να βρεθεί στο ακόλουθο σύνδεσμο:</w:t>
+      <w:proofErr w:type="spellEnd"/>
+      <w:r>
+        <w:rPr>
+          <w:lang w:val="el-GR"/>
+        </w:rPr>
+        <w:t xml:space="preserve"> στο </w:t>
+      </w:r>
+      <w:proofErr w:type="spellStart"/>
+      <w:r>
+        <w:rPr>
+          <w:lang w:val="el-GR"/>
+        </w:rPr>
+        <w:t>GitHub</w:t>
+      </w:r>
+      <w:proofErr w:type="spellEnd"/>
+      <w:r>
+        <w:rPr>
+          <w:lang w:val="el-GR"/>
+        </w:rPr>
+        <w:t xml:space="preserve"> της ομάδας. Μπορεί να βρεθεί στο ακόλουθο σύνδεσμο:</w:t>
       </w:r>
     </w:p>
     <w:p>
@@ -4168,128 +5465,13 @@
           <w:rPr>
             <w:rStyle w:val="-"/>
           </w:rPr>
-          <w:t>SoftEngProject</w:t>
-        </w:r>
-        <w:r>
-          <w:rPr>
-            <w:rStyle w:val="-"/>
-          </w:rPr>
-          <w:t>2021/</w:t>
-        </w:r>
-        <w:r>
-          <w:rPr>
-            <w:rStyle w:val="-"/>
-          </w:rPr>
-          <w:t>RobustnessSafetyReview</w:t>
-        </w:r>
-        <w:r>
-          <w:rPr>
-            <w:rStyle w:val="-"/>
-          </w:rPr>
-          <w:t>.</w:t>
-        </w:r>
-        <w:r>
-          <w:rPr>
-            <w:rStyle w:val="-"/>
-          </w:rPr>
-          <w:t>png</w:t>
-        </w:r>
-        <w:r>
-          <w:rPr>
-            <w:rStyle w:val="-"/>
-          </w:rPr>
-          <w:t xml:space="preserve"> </w:t>
-        </w:r>
-        <w:r>
-          <w:rPr>
-            <w:rStyle w:val="-"/>
-          </w:rPr>
-          <w:t>at</w:t>
-        </w:r>
-        <w:r>
-          <w:rPr>
-            <w:rStyle w:val="-"/>
-          </w:rPr>
-          <w:t xml:space="preserve"> </w:t>
-        </w:r>
-        <w:r>
-          <w:rPr>
-            <w:rStyle w:val="-"/>
-          </w:rPr>
-          <w:t>main</w:t>
-        </w:r>
-        <w:r>
-          <w:rPr>
-            <w:rStyle w:val="-"/>
-          </w:rPr>
-          <w:t xml:space="preserve"> · </w:t>
-        </w:r>
-        <w:r>
-          <w:rPr>
-            <w:rStyle w:val="-"/>
-          </w:rPr>
-          <w:t>Mario</w:t>
-        </w:r>
-        <w:r>
-          <w:rPr>
-            <w:rStyle w:val="-"/>
-          </w:rPr>
-          <w:t>-</w:t>
-        </w:r>
-        <w:r>
-          <w:rPr>
-            <w:rStyle w:val="-"/>
-          </w:rPr>
-          <w:t>Sama</w:t>
-        </w:r>
-        <w:r>
-          <w:rPr>
-            <w:rStyle w:val="-"/>
-          </w:rPr>
-          <w:t>/</w:t>
-        </w:r>
-        <w:r>
-          <w:rPr>
-            <w:rStyle w:val="-"/>
-          </w:rPr>
-          <w:t>SoftEngProject</w:t>
-        </w:r>
-        <w:r>
-          <w:rPr>
-            <w:rStyle w:val="-"/>
-          </w:rPr>
-          <w:t>2021 (</w:t>
-        </w:r>
-        <w:r>
-          <w:rPr>
-            <w:rStyle w:val="-"/>
-          </w:rPr>
-          <w:t>github</w:t>
-        </w:r>
-        <w:r>
-          <w:rPr>
-            <w:rStyle w:val="-"/>
-          </w:rPr>
-          <w:t>.</w:t>
-        </w:r>
-        <w:r>
-          <w:rPr>
-            <w:rStyle w:val="-"/>
-          </w:rPr>
-          <w:t>com</w:t>
-        </w:r>
-        <w:r>
-          <w:rPr>
-            <w:rStyle w:val="-"/>
-          </w:rPr>
-          <w:t>)</w:t>
+          <w:t>SoftEngProject2021/SafetyReviewRobustness.png at main · Mario-Sama/SoftEngProject2021 (github.com)</w:t>
         </w:r>
       </w:hyperlink>
     </w:p>
     <w:p/>
     <w:p/>
     <w:p/>
-    <w:p/>
     <w:p>
       <w:pPr>
         <w:jc w:val="center"/>
@@ -4298,6 +5480,7 @@
           <w:bCs/>
           <w:sz w:val="32"/>
           <w:szCs w:val="32"/>
+          <w:lang w:val="el-GR"/>
         </w:rPr>
       </w:pPr>
       <w:r>
@@ -4384,6 +5567,7 @@
           <w:bCs/>
           <w:sz w:val="32"/>
           <w:szCs w:val="32"/>
+          <w:lang w:val="el-GR"/>
         </w:rPr>
         <w:t xml:space="preserve"> </w:t>
       </w:r>
@@ -4402,6 +5586,7 @@
           <w:bCs/>
           <w:sz w:val="32"/>
           <w:szCs w:val="32"/>
+          <w:lang w:val="el-GR"/>
         </w:rPr>
         <w:t xml:space="preserve"> </w:t>
       </w:r>
@@ -4415,27 +5600,152 @@
         <w:t>Destination</w:t>
       </w:r>
     </w:p>
-    <w:p/>
-    <w:p/>
-    <w:p/>
-    <w:p/>
-    <w:p/>
-    <w:p/>
-    <w:p/>
-    <w:p/>
-    <w:p/>
-    <w:p/>
-    <w:p/>
-    <w:p/>
-    <w:p/>
-    <w:p/>
-    <w:p/>
-    <w:p/>
-    <w:p/>
-    <w:p/>
-    <w:p/>
-    <w:p/>
-    <w:p>
+    <w:p>
+      <w:pPr>
+        <w:rPr>
+          <w:lang w:val="el-GR"/>
+        </w:rPr>
+      </w:pPr>
+    </w:p>
+    <w:p>
+      <w:pPr>
+        <w:rPr>
+          <w:lang w:val="el-GR"/>
+        </w:rPr>
+      </w:pPr>
+    </w:p>
+    <w:p>
+      <w:pPr>
+        <w:rPr>
+          <w:lang w:val="el-GR"/>
+        </w:rPr>
+      </w:pPr>
+    </w:p>
+    <w:p>
+      <w:pPr>
+        <w:rPr>
+          <w:lang w:val="el-GR"/>
+        </w:rPr>
+      </w:pPr>
+    </w:p>
+    <w:p>
+      <w:pPr>
+        <w:rPr>
+          <w:lang w:val="el-GR"/>
+        </w:rPr>
+      </w:pPr>
+    </w:p>
+    <w:p>
+      <w:pPr>
+        <w:rPr>
+          <w:lang w:val="el-GR"/>
+        </w:rPr>
+      </w:pPr>
+    </w:p>
+    <w:p>
+      <w:pPr>
+        <w:rPr>
+          <w:lang w:val="el-GR"/>
+        </w:rPr>
+      </w:pPr>
+    </w:p>
+    <w:p>
+      <w:pPr>
+        <w:rPr>
+          <w:lang w:val="el-GR"/>
+        </w:rPr>
+      </w:pPr>
+    </w:p>
+    <w:p>
+      <w:pPr>
+        <w:rPr>
+          <w:lang w:val="el-GR"/>
+        </w:rPr>
+      </w:pPr>
+    </w:p>
+    <w:p>
+      <w:pPr>
+        <w:rPr>
+          <w:lang w:val="el-GR"/>
+        </w:rPr>
+      </w:pPr>
+    </w:p>
+    <w:p>
+      <w:pPr>
+        <w:rPr>
+          <w:lang w:val="el-GR"/>
+        </w:rPr>
+      </w:pPr>
+    </w:p>
+    <w:p>
+      <w:pPr>
+        <w:rPr>
+          <w:lang w:val="el-GR"/>
+        </w:rPr>
+      </w:pPr>
+    </w:p>
+    <w:p>
+      <w:pPr>
+        <w:rPr>
+          <w:lang w:val="el-GR"/>
+        </w:rPr>
+      </w:pPr>
+    </w:p>
+    <w:p>
+      <w:pPr>
+        <w:rPr>
+          <w:lang w:val="el-GR"/>
+        </w:rPr>
+      </w:pPr>
+    </w:p>
+    <w:p>
+      <w:pPr>
+        <w:rPr>
+          <w:lang w:val="el-GR"/>
+        </w:rPr>
+      </w:pPr>
+    </w:p>
+    <w:p>
+      <w:pPr>
+        <w:rPr>
+          <w:lang w:val="el-GR"/>
+        </w:rPr>
+      </w:pPr>
+    </w:p>
+    <w:p>
+      <w:pPr>
+        <w:rPr>
+          <w:lang w:val="el-GR"/>
+        </w:rPr>
+      </w:pPr>
+    </w:p>
+    <w:p>
+      <w:pPr>
+        <w:rPr>
+          <w:lang w:val="el-GR"/>
+        </w:rPr>
+      </w:pPr>
+    </w:p>
+    <w:p>
+      <w:pPr>
+        <w:rPr>
+          <w:lang w:val="el-GR"/>
+        </w:rPr>
+      </w:pPr>
+    </w:p>
+    <w:p>
+      <w:pPr>
+        <w:rPr>
+          <w:lang w:val="el-GR"/>
+        </w:rPr>
+      </w:pPr>
+    </w:p>
+    <w:p>
+      <w:pPr>
+        <w:rPr>
+          <w:lang w:val="el-GR"/>
+        </w:rPr>
+      </w:pPr>
       <w:r>
         <w:rPr>
           <w:lang w:val="el-GR"/>
@@ -4443,10 +5753,18 @@
         <w:t>Σημείωση</w:t>
       </w:r>
       <w:r>
+        <w:rPr>
+          <w:lang w:val="el-GR"/>
+        </w:rPr>
         <w:t>:</w:t>
       </w:r>
     </w:p>
     <w:p>
+      <w:pPr>
+        <w:rPr>
+          <w:lang w:val="el-GR"/>
+        </w:rPr>
+      </w:pPr>
       <w:r>
         <w:rPr>
           <w:lang w:val="el-GR"/>
@@ -4454,6 +5772,9 @@
         <w:t>Το</w:t>
       </w:r>
       <w:r>
+        <w:rPr>
+          <w:lang w:val="el-GR"/>
+        </w:rPr>
         <w:t xml:space="preserve"> </w:t>
       </w:r>
       <w:r>
@@ -4463,6 +5784,9 @@
         <w:t>παραπάνω</w:t>
       </w:r>
       <w:r>
+        <w:rPr>
+          <w:lang w:val="el-GR"/>
+        </w:rPr>
         <w:t xml:space="preserve"> </w:t>
       </w:r>
       <w:r>
@@ -4472,6 +5796,9 @@
         <w:t>διάγραμμα</w:t>
       </w:r>
       <w:r>
+        <w:rPr>
+          <w:lang w:val="el-GR"/>
+        </w:rPr>
         <w:t xml:space="preserve"> </w:t>
       </w:r>
       <w:r>
@@ -4481,6 +5808,9 @@
         <w:t>σχεδιάστηκε</w:t>
       </w:r>
       <w:r>
+        <w:rPr>
+          <w:lang w:val="el-GR"/>
+        </w:rPr>
         <w:t xml:space="preserve"> </w:t>
       </w:r>
       <w:r>
@@ -4490,6 +5820,9 @@
         <w:t>με</w:t>
       </w:r>
       <w:r>
+        <w:rPr>
+          <w:lang w:val="el-GR"/>
+        </w:rPr>
         <w:t xml:space="preserve"> </w:t>
       </w:r>
       <w:r>
@@ -4499,7 +5832,19 @@
         <w:t>το</w:t>
       </w:r>
       <w:r>
-        <w:t xml:space="preserve"> online </w:t>
+        <w:rPr>
+          <w:lang w:val="el-GR"/>
+        </w:rPr>
+        <w:t xml:space="preserve"> </w:t>
+      </w:r>
+      <w:r>
+        <w:t>online</w:t>
+      </w:r>
+      <w:r>
+        <w:rPr>
+          <w:lang w:val="el-GR"/>
+        </w:rPr>
+        <w:t xml:space="preserve"> </w:t>
       </w:r>
       <w:r>
         <w:rPr>
@@ -4508,18 +5853,27 @@
         <w:t>εργαλείο</w:t>
       </w:r>
       <w:r>
+        <w:rPr>
+          <w:lang w:val="el-GR"/>
+        </w:rPr>
         <w:t xml:space="preserve"> </w:t>
       </w:r>
       <w:r>
         <w:t>diagrams</w:t>
       </w:r>
       <w:r>
+        <w:rPr>
+          <w:lang w:val="el-GR"/>
+        </w:rPr>
         <w:t>.</w:t>
       </w:r>
       <w:r>
         <w:t>net</w:t>
       </w:r>
       <w:r>
+        <w:rPr>
+          <w:lang w:val="el-GR"/>
+        </w:rPr>
         <w:t xml:space="preserve"> (</w:t>
       </w:r>
       <w:r>
@@ -4529,18 +5883,27 @@
         <w:t>πρώην</w:t>
       </w:r>
       <w:r>
+        <w:rPr>
+          <w:lang w:val="el-GR"/>
+        </w:rPr>
         <w:t xml:space="preserve"> </w:t>
       </w:r>
       <w:r>
         <w:t>draw</w:t>
       </w:r>
       <w:r>
+        <w:rPr>
+          <w:lang w:val="el-GR"/>
+        </w:rPr>
         <w:t>.</w:t>
       </w:r>
       <w:r>
         <w:t>io</w:t>
       </w:r>
       <w:r>
+        <w:rPr>
+          <w:lang w:val="el-GR"/>
+        </w:rPr>
         <w:t xml:space="preserve">) </w:t>
       </w:r>
       <w:r>
@@ -4550,75 +5913,177 @@
         <w:t>στον</w:t>
       </w:r>
       <w:r>
-        <w:t xml:space="preserve"> </w:t>
-      </w:r>
+        <w:rPr>
+          <w:lang w:val="el-GR"/>
+        </w:rPr>
+        <w:t xml:space="preserve"> </w:t>
+      </w:r>
+      <w:proofErr w:type="spellStart"/>
       <w:r>
         <w:rPr>
           <w:lang w:val="el-GR"/>
         </w:rPr>
         <w:t>ιστότοπο</w:t>
       </w:r>
-      <w:r>
-        <w:t xml:space="preserve"> https://app.diagrams.net.</w:t>
-      </w:r>
-    </w:p>
-    <w:p>
-      <w:pPr>
-        <w:rPr>
-          <w:lang w:val="el-GR"/>
-        </w:rPr>
-      </w:pPr>
-      <w:r>
-        <w:rPr>
-          <w:lang w:val="el-GR"/>
-        </w:rPr>
-        <w:t xml:space="preserve">Επειδή, ίσως να μην προβάλλεται (χωρίς πολύ zoom), θα υπάρχει και extracted ως </w:t>
-      </w:r>
+      <w:proofErr w:type="spellEnd"/>
+      <w:r>
+        <w:rPr>
+          <w:lang w:val="el-GR"/>
+        </w:rPr>
+        <w:t xml:space="preserve"> </w:t>
+      </w:r>
+      <w:r>
+        <w:t>https</w:t>
+      </w:r>
+      <w:r>
+        <w:rPr>
+          <w:lang w:val="el-GR"/>
+        </w:rPr>
+        <w:t>://</w:t>
+      </w:r>
+      <w:r>
+        <w:t>app</w:t>
+      </w:r>
+      <w:r>
+        <w:rPr>
+          <w:lang w:val="el-GR"/>
+        </w:rPr>
+        <w:t>.</w:t>
+      </w:r>
+      <w:r>
+        <w:t>diagrams</w:t>
+      </w:r>
+      <w:r>
+        <w:rPr>
+          <w:lang w:val="el-GR"/>
+        </w:rPr>
+        <w:t>.</w:t>
+      </w:r>
+      <w:r>
+        <w:t>net</w:t>
+      </w:r>
+      <w:r>
+        <w:rPr>
+          <w:lang w:val="el-GR"/>
+        </w:rPr>
+        <w:t>.</w:t>
+      </w:r>
+    </w:p>
+    <w:p>
+      <w:pPr>
+        <w:rPr>
+          <w:lang w:val="el-GR"/>
+        </w:rPr>
+      </w:pPr>
+      <w:r>
+        <w:rPr>
+          <w:lang w:val="el-GR"/>
+        </w:rPr>
+        <w:t xml:space="preserve">Επειδή, ίσως να μην προβάλλεται (χωρίς πολύ </w:t>
+      </w:r>
+      <w:proofErr w:type="spellStart"/>
+      <w:r>
+        <w:rPr>
+          <w:lang w:val="el-GR"/>
+        </w:rPr>
+        <w:t>zoom</w:t>
+      </w:r>
+      <w:proofErr w:type="spellEnd"/>
+      <w:r>
+        <w:rPr>
+          <w:lang w:val="el-GR"/>
+        </w:rPr>
+        <w:t xml:space="preserve">), θα υπάρχει και </w:t>
+      </w:r>
+      <w:proofErr w:type="spellStart"/>
+      <w:r>
+        <w:rPr>
+          <w:lang w:val="el-GR"/>
+        </w:rPr>
+        <w:t>extracted</w:t>
+      </w:r>
+      <w:proofErr w:type="spellEnd"/>
+      <w:r>
+        <w:rPr>
+          <w:lang w:val="el-GR"/>
+        </w:rPr>
+        <w:t xml:space="preserve"> ως </w:t>
+      </w:r>
+      <w:proofErr w:type="spellStart"/>
       <w:r>
         <w:t>png</w:t>
       </w:r>
-      <w:r>
-        <w:rPr>
-          <w:lang w:val="el-GR"/>
-        </w:rPr>
-        <w:t xml:space="preserve"> στο GitHub της ομάδας. Μπορεί να βρεθεί στο ακόλουθο σύνδεσμο:</w:t>
-      </w:r>
-    </w:p>
-    <w:p>
+      <w:proofErr w:type="spellEnd"/>
+      <w:r>
+        <w:rPr>
+          <w:lang w:val="el-GR"/>
+        </w:rPr>
+        <w:t xml:space="preserve"> στο </w:t>
+      </w:r>
+      <w:proofErr w:type="spellStart"/>
+      <w:r>
+        <w:rPr>
+          <w:lang w:val="el-GR"/>
+        </w:rPr>
+        <w:t>GitHub</w:t>
+      </w:r>
+      <w:proofErr w:type="spellEnd"/>
+      <w:r>
+        <w:rPr>
+          <w:lang w:val="el-GR"/>
+        </w:rPr>
+        <w:t xml:space="preserve"> της ομάδας. Μπορεί να βρεθεί στο ακόλουθο σύνδεσμο:</w:t>
+      </w:r>
+    </w:p>
+    <w:p>
+      <w:pPr>
+        <w:rPr>
+          <w:lang w:val="el-GR"/>
+        </w:rPr>
+      </w:pPr>
       <w:hyperlink r:id="rId24" w:history="1">
+        <w:proofErr w:type="spellStart"/>
         <w:r>
           <w:rPr>
             <w:rStyle w:val="-"/>
           </w:rPr>
           <w:t>SoftEngProject</w:t>
         </w:r>
-        <w:r>
-          <w:rPr>
-            <w:rStyle w:val="-"/>
+        <w:proofErr w:type="spellEnd"/>
+        <w:r>
+          <w:rPr>
+            <w:rStyle w:val="-"/>
+            <w:lang w:val="el-GR"/>
           </w:rPr>
           <w:t>2021/</w:t>
         </w:r>
+        <w:proofErr w:type="spellStart"/>
         <w:r>
           <w:rPr>
             <w:rStyle w:val="-"/>
           </w:rPr>
           <w:t>RobustnessSelectDestination</w:t>
         </w:r>
-        <w:r>
-          <w:rPr>
-            <w:rStyle w:val="-"/>
+        <w:proofErr w:type="spellEnd"/>
+        <w:r>
+          <w:rPr>
+            <w:rStyle w:val="-"/>
+            <w:lang w:val="el-GR"/>
           </w:rPr>
           <w:t>.</w:t>
         </w:r>
+        <w:proofErr w:type="spellStart"/>
         <w:r>
           <w:rPr>
             <w:rStyle w:val="-"/>
           </w:rPr>
           <w:t>png</w:t>
         </w:r>
-        <w:r>
-          <w:rPr>
-            <w:rStyle w:val="-"/>
+        <w:proofErr w:type="spellEnd"/>
+        <w:r>
+          <w:rPr>
+            <w:rStyle w:val="-"/>
+            <w:lang w:val="el-GR"/>
           </w:rPr>
           <w:t xml:space="preserve"> </w:t>
         </w:r>
@@ -4631,6 +6096,7 @@
         <w:r>
           <w:rPr>
             <w:rStyle w:val="-"/>
+            <w:lang w:val="el-GR"/>
           </w:rPr>
           <w:t xml:space="preserve"> </w:t>
         </w:r>
@@ -4643,6 +6109,7 @@
         <w:r>
           <w:rPr>
             <w:rStyle w:val="-"/>
+            <w:lang w:val="el-GR"/>
           </w:rPr>
           <w:t xml:space="preserve"> · </w:t>
         </w:r>
@@ -4655,6 +6122,7 @@
         <w:r>
           <w:rPr>
             <w:rStyle w:val="-"/>
+            <w:lang w:val="el-GR"/>
           </w:rPr>
           <w:t>-</w:t>
         </w:r>
@@ -4667,30 +6135,37 @@
         <w:r>
           <w:rPr>
             <w:rStyle w:val="-"/>
+            <w:lang w:val="el-GR"/>
           </w:rPr>
           <w:t>/</w:t>
         </w:r>
+        <w:proofErr w:type="spellStart"/>
         <w:r>
           <w:rPr>
             <w:rStyle w:val="-"/>
           </w:rPr>
           <w:t>SoftEngProject</w:t>
         </w:r>
-        <w:r>
-          <w:rPr>
-            <w:rStyle w:val="-"/>
+        <w:proofErr w:type="spellEnd"/>
+        <w:r>
+          <w:rPr>
+            <w:rStyle w:val="-"/>
+            <w:lang w:val="el-GR"/>
           </w:rPr>
           <w:t>2021 (</w:t>
         </w:r>
+        <w:proofErr w:type="spellStart"/>
         <w:r>
           <w:rPr>
             <w:rStyle w:val="-"/>
           </w:rPr>
           <w:t>github</w:t>
         </w:r>
-        <w:r>
-          <w:rPr>
-            <w:rStyle w:val="-"/>
+        <w:proofErr w:type="spellEnd"/>
+        <w:r>
+          <w:rPr>
+            <w:rStyle w:val="-"/>
+            <w:lang w:val="el-GR"/>
           </w:rPr>
           <w:t>.</w:t>
         </w:r>
@@ -4703,12 +6178,19 @@
         <w:r>
           <w:rPr>
             <w:rStyle w:val="-"/>
+            <w:lang w:val="el-GR"/>
           </w:rPr>
           <w:t>)</w:t>
         </w:r>
       </w:hyperlink>
     </w:p>
-    <w:p/>
+    <w:p>
+      <w:pPr>
+        <w:rPr>
+          <w:lang w:val="el-GR"/>
+        </w:rPr>
+      </w:pPr>
+    </w:p>
     <w:p>
       <w:pPr>
         <w:jc w:val="center"/>
@@ -4983,7 +6465,21 @@
         <w:rPr>
           <w:lang w:val="el-GR"/>
         </w:rPr>
-        <w:t xml:space="preserve">Το παραπάνω διάγραμμα σχεδιάστηκε με το online εργαλείο </w:t>
+        <w:t xml:space="preserve">Το παραπάνω διάγραμμα σχεδιάστηκε με το </w:t>
+      </w:r>
+      <w:proofErr w:type="spellStart"/>
+      <w:r>
+        <w:rPr>
+          <w:lang w:val="el-GR"/>
+        </w:rPr>
+        <w:t>online</w:t>
+      </w:r>
+      <w:proofErr w:type="spellEnd"/>
+      <w:r>
+        <w:rPr>
+          <w:lang w:val="el-GR"/>
+        </w:rPr>
+        <w:t xml:space="preserve"> εργαλείο </w:t>
       </w:r>
       <w:r>
         <w:t>diagrams</w:t>
@@ -5019,66 +6515,138 @@
         <w:rPr>
           <w:lang w:val="el-GR"/>
         </w:rPr>
-        <w:t>) στον ιστότοπο https://app.diagrams.net.</w:t>
-      </w:r>
-    </w:p>
-    <w:p>
-      <w:pPr>
-        <w:rPr>
-          <w:lang w:val="el-GR"/>
-        </w:rPr>
-      </w:pPr>
-      <w:r>
-        <w:rPr>
-          <w:lang w:val="el-GR"/>
-        </w:rPr>
-        <w:t xml:space="preserve">Επειδή, ίσως να μην προβάλλεται (χωρίς πολύ zoom), θα υπάρχει και extracted ως </w:t>
-      </w:r>
+        <w:t xml:space="preserve">) στον </w:t>
+      </w:r>
+      <w:proofErr w:type="spellStart"/>
+      <w:r>
+        <w:rPr>
+          <w:lang w:val="el-GR"/>
+        </w:rPr>
+        <w:t>ιστότοπο</w:t>
+      </w:r>
+      <w:proofErr w:type="spellEnd"/>
+      <w:r>
+        <w:rPr>
+          <w:lang w:val="el-GR"/>
+        </w:rPr>
+        <w:t xml:space="preserve"> https://app.diagrams.net.</w:t>
+      </w:r>
+    </w:p>
+    <w:p>
+      <w:pPr>
+        <w:rPr>
+          <w:lang w:val="el-GR"/>
+        </w:rPr>
+      </w:pPr>
+      <w:r>
+        <w:rPr>
+          <w:lang w:val="el-GR"/>
+        </w:rPr>
+        <w:t xml:space="preserve">Επειδή, ίσως να μην προβάλλεται (χωρίς πολύ </w:t>
+      </w:r>
+      <w:proofErr w:type="spellStart"/>
+      <w:r>
+        <w:rPr>
+          <w:lang w:val="el-GR"/>
+        </w:rPr>
+        <w:t>zoom</w:t>
+      </w:r>
+      <w:proofErr w:type="spellEnd"/>
+      <w:r>
+        <w:rPr>
+          <w:lang w:val="el-GR"/>
+        </w:rPr>
+        <w:t xml:space="preserve">), θα υπάρχει και </w:t>
+      </w:r>
+      <w:proofErr w:type="spellStart"/>
+      <w:r>
+        <w:rPr>
+          <w:lang w:val="el-GR"/>
+        </w:rPr>
+        <w:t>extracted</w:t>
+      </w:r>
+      <w:proofErr w:type="spellEnd"/>
+      <w:r>
+        <w:rPr>
+          <w:lang w:val="el-GR"/>
+        </w:rPr>
+        <w:t xml:space="preserve"> ως </w:t>
+      </w:r>
+      <w:proofErr w:type="spellStart"/>
       <w:r>
         <w:t>png</w:t>
       </w:r>
-      <w:r>
-        <w:rPr>
-          <w:lang w:val="el-GR"/>
-        </w:rPr>
-        <w:t xml:space="preserve"> στο GitHub της ομάδας. Μπορεί να βρεθεί στο ακόλουθο σύνδεσμο:</w:t>
-      </w:r>
-    </w:p>
-    <w:p>
+      <w:proofErr w:type="spellEnd"/>
+      <w:r>
+        <w:rPr>
+          <w:lang w:val="el-GR"/>
+        </w:rPr>
+        <w:t xml:space="preserve"> στο </w:t>
+      </w:r>
+      <w:proofErr w:type="spellStart"/>
+      <w:r>
+        <w:rPr>
+          <w:lang w:val="el-GR"/>
+        </w:rPr>
+        <w:t>GitHub</w:t>
+      </w:r>
+      <w:proofErr w:type="spellEnd"/>
+      <w:r>
+        <w:rPr>
+          <w:lang w:val="el-GR"/>
+        </w:rPr>
+        <w:t xml:space="preserve"> της ομάδας. Μπορεί να βρεθεί στο ακόλουθο σύνδεσμο:</w:t>
+      </w:r>
+    </w:p>
+    <w:p>
+      <w:pPr>
+        <w:rPr>
+          <w:lang w:val="el-GR"/>
+        </w:rPr>
+      </w:pPr>
       <w:hyperlink r:id="rId26" w:history="1">
+        <w:proofErr w:type="spellStart"/>
         <w:r>
           <w:rPr>
             <w:rStyle w:val="-"/>
           </w:rPr>
           <w:t>SoftEngProject</w:t>
         </w:r>
-        <w:r>
-          <w:rPr>
-            <w:rStyle w:val="-"/>
+        <w:proofErr w:type="spellEnd"/>
+        <w:r>
+          <w:rPr>
+            <w:rStyle w:val="-"/>
+            <w:lang w:val="el-GR"/>
           </w:rPr>
           <w:t>2021/</w:t>
         </w:r>
+        <w:proofErr w:type="spellStart"/>
         <w:r>
           <w:rPr>
             <w:rStyle w:val="-"/>
           </w:rPr>
           <w:t>RobustnessSuggestion</w:t>
         </w:r>
-        <w:r>
-          <w:rPr>
-            <w:rStyle w:val="-"/>
+        <w:proofErr w:type="spellEnd"/>
+        <w:r>
+          <w:rPr>
+            <w:rStyle w:val="-"/>
+            <w:lang w:val="el-GR"/>
           </w:rPr>
           <w:t>.</w:t>
         </w:r>
+        <w:proofErr w:type="spellStart"/>
         <w:r>
           <w:rPr>
             <w:rStyle w:val="-"/>
           </w:rPr>
           <w:t>png</w:t>
         </w:r>
-        <w:r>
-          <w:rPr>
-            <w:rStyle w:val="-"/>
+        <w:proofErr w:type="spellEnd"/>
+        <w:r>
+          <w:rPr>
+            <w:rStyle w:val="-"/>
+            <w:lang w:val="el-GR"/>
           </w:rPr>
           <w:t xml:space="preserve"> </w:t>
         </w:r>
@@ -5091,6 +6659,7 @@
         <w:r>
           <w:rPr>
             <w:rStyle w:val="-"/>
+            <w:lang w:val="el-GR"/>
           </w:rPr>
           <w:t xml:space="preserve"> </w:t>
         </w:r>
@@ -5103,6 +6672,7 @@
         <w:r>
           <w:rPr>
             <w:rStyle w:val="-"/>
+            <w:lang w:val="el-GR"/>
           </w:rPr>
           <w:t xml:space="preserve"> · </w:t>
         </w:r>
@@ -5115,6 +6685,7 @@
         <w:r>
           <w:rPr>
             <w:rStyle w:val="-"/>
+            <w:lang w:val="el-GR"/>
           </w:rPr>
           <w:t>-</w:t>
         </w:r>
@@ -5127,30 +6698,37 @@
         <w:r>
           <w:rPr>
             <w:rStyle w:val="-"/>
+            <w:lang w:val="el-GR"/>
           </w:rPr>
           <w:t>/</w:t>
         </w:r>
+        <w:proofErr w:type="spellStart"/>
         <w:r>
           <w:rPr>
             <w:rStyle w:val="-"/>
           </w:rPr>
           <w:t>SoftEngProject</w:t>
         </w:r>
-        <w:r>
-          <w:rPr>
-            <w:rStyle w:val="-"/>
+        <w:proofErr w:type="spellEnd"/>
+        <w:r>
+          <w:rPr>
+            <w:rStyle w:val="-"/>
+            <w:lang w:val="el-GR"/>
           </w:rPr>
           <w:t>2021 (</w:t>
         </w:r>
+        <w:proofErr w:type="spellStart"/>
         <w:r>
           <w:rPr>
             <w:rStyle w:val="-"/>
           </w:rPr>
           <w:t>github</w:t>
         </w:r>
-        <w:r>
-          <w:rPr>
-            <w:rStyle w:val="-"/>
+        <w:proofErr w:type="spellEnd"/>
+        <w:r>
+          <w:rPr>
+            <w:rStyle w:val="-"/>
+            <w:lang w:val="el-GR"/>
           </w:rPr>
           <w:t>.</w:t>
         </w:r>
@@ -5163,13 +6741,26 @@
         <w:r>
           <w:rPr>
             <w:rStyle w:val="-"/>
+            <w:lang w:val="el-GR"/>
           </w:rPr>
           <w:t>)</w:t>
         </w:r>
       </w:hyperlink>
     </w:p>
-    <w:p/>
-    <w:p/>
+    <w:p>
+      <w:pPr>
+        <w:rPr>
+          <w:lang w:val="el-GR"/>
+        </w:rPr>
+      </w:pPr>
+    </w:p>
+    <w:p>
+      <w:pPr>
+        <w:rPr>
+          <w:lang w:val="el-GR"/>
+        </w:rPr>
+      </w:pPr>
+    </w:p>
     <w:p>
       <w:pPr>
         <w:jc w:val="center"/>
@@ -5303,7 +6894,21 @@
         <w:rPr>
           <w:lang w:val="el-GR"/>
         </w:rPr>
-        <w:t xml:space="preserve">Το παραπάνω διάγραμμα σχεδιάστηκε με το online εργαλείο </w:t>
+        <w:t xml:space="preserve">Το παραπάνω διάγραμμα σχεδιάστηκε με το </w:t>
+      </w:r>
+      <w:proofErr w:type="spellStart"/>
+      <w:r>
+        <w:rPr>
+          <w:lang w:val="el-GR"/>
+        </w:rPr>
+        <w:t>online</w:t>
+      </w:r>
+      <w:proofErr w:type="spellEnd"/>
+      <w:r>
+        <w:rPr>
+          <w:lang w:val="el-GR"/>
+        </w:rPr>
+        <w:t xml:space="preserve"> εργαλείο </w:t>
       </w:r>
       <w:r>
         <w:t>diagrams</w:t>
@@ -5339,66 +6944,138 @@
         <w:rPr>
           <w:lang w:val="el-GR"/>
         </w:rPr>
-        <w:t>) στον ιστότοπο https://app.diagrams.net.</w:t>
-      </w:r>
-    </w:p>
-    <w:p>
-      <w:pPr>
-        <w:rPr>
-          <w:lang w:val="el-GR"/>
-        </w:rPr>
-      </w:pPr>
-      <w:r>
-        <w:rPr>
-          <w:lang w:val="el-GR"/>
-        </w:rPr>
-        <w:t xml:space="preserve">Επειδή, ίσως να μην προβάλλεται (χωρίς πολύ zoom), θα υπάρχει και extracted ως </w:t>
-      </w:r>
+        <w:t xml:space="preserve">) στον </w:t>
+      </w:r>
+      <w:proofErr w:type="spellStart"/>
+      <w:r>
+        <w:rPr>
+          <w:lang w:val="el-GR"/>
+        </w:rPr>
+        <w:t>ιστότοπο</w:t>
+      </w:r>
+      <w:proofErr w:type="spellEnd"/>
+      <w:r>
+        <w:rPr>
+          <w:lang w:val="el-GR"/>
+        </w:rPr>
+        <w:t xml:space="preserve"> https://app.diagrams.net.</w:t>
+      </w:r>
+    </w:p>
+    <w:p>
+      <w:pPr>
+        <w:rPr>
+          <w:lang w:val="el-GR"/>
+        </w:rPr>
+      </w:pPr>
+      <w:r>
+        <w:rPr>
+          <w:lang w:val="el-GR"/>
+        </w:rPr>
+        <w:t xml:space="preserve">Επειδή, ίσως να μην προβάλλεται (χωρίς πολύ </w:t>
+      </w:r>
+      <w:proofErr w:type="spellStart"/>
+      <w:r>
+        <w:rPr>
+          <w:lang w:val="el-GR"/>
+        </w:rPr>
+        <w:t>zoom</w:t>
+      </w:r>
+      <w:proofErr w:type="spellEnd"/>
+      <w:r>
+        <w:rPr>
+          <w:lang w:val="el-GR"/>
+        </w:rPr>
+        <w:t xml:space="preserve">), θα υπάρχει και </w:t>
+      </w:r>
+      <w:proofErr w:type="spellStart"/>
+      <w:r>
+        <w:rPr>
+          <w:lang w:val="el-GR"/>
+        </w:rPr>
+        <w:t>extracted</w:t>
+      </w:r>
+      <w:proofErr w:type="spellEnd"/>
+      <w:r>
+        <w:rPr>
+          <w:lang w:val="el-GR"/>
+        </w:rPr>
+        <w:t xml:space="preserve"> ως </w:t>
+      </w:r>
+      <w:proofErr w:type="spellStart"/>
       <w:r>
         <w:t>png</w:t>
       </w:r>
-      <w:r>
-        <w:rPr>
-          <w:lang w:val="el-GR"/>
-        </w:rPr>
-        <w:t xml:space="preserve"> στο GitHub της ομάδας. Μπορεί να βρεθεί στο ακόλουθο σύνδεσμο:</w:t>
-      </w:r>
-    </w:p>
-    <w:p>
+      <w:proofErr w:type="spellEnd"/>
+      <w:r>
+        <w:rPr>
+          <w:lang w:val="el-GR"/>
+        </w:rPr>
+        <w:t xml:space="preserve"> στο </w:t>
+      </w:r>
+      <w:proofErr w:type="spellStart"/>
+      <w:r>
+        <w:rPr>
+          <w:lang w:val="el-GR"/>
+        </w:rPr>
+        <w:t>GitHub</w:t>
+      </w:r>
+      <w:proofErr w:type="spellEnd"/>
+      <w:r>
+        <w:rPr>
+          <w:lang w:val="el-GR"/>
+        </w:rPr>
+        <w:t xml:space="preserve"> της ομάδας. Μπορεί να βρεθεί στο ακόλουθο σύνδεσμο:</w:t>
+      </w:r>
+    </w:p>
+    <w:p>
+      <w:pPr>
+        <w:rPr>
+          <w:lang w:val="el-GR"/>
+        </w:rPr>
+      </w:pPr>
       <w:hyperlink r:id="rId28" w:history="1">
+        <w:proofErr w:type="spellStart"/>
         <w:r>
           <w:rPr>
             <w:rStyle w:val="-"/>
           </w:rPr>
           <w:t>SoftEngProject</w:t>
         </w:r>
-        <w:r>
-          <w:rPr>
-            <w:rStyle w:val="-"/>
+        <w:proofErr w:type="spellEnd"/>
+        <w:r>
+          <w:rPr>
+            <w:rStyle w:val="-"/>
+            <w:lang w:val="el-GR"/>
           </w:rPr>
           <w:t>2021/</w:t>
         </w:r>
+        <w:proofErr w:type="spellStart"/>
         <w:r>
           <w:rPr>
             <w:rStyle w:val="-"/>
           </w:rPr>
           <w:t>RobustnessUploadData</w:t>
         </w:r>
-        <w:r>
-          <w:rPr>
-            <w:rStyle w:val="-"/>
+        <w:proofErr w:type="spellEnd"/>
+        <w:r>
+          <w:rPr>
+            <w:rStyle w:val="-"/>
+            <w:lang w:val="el-GR"/>
           </w:rPr>
           <w:t>.</w:t>
         </w:r>
+        <w:proofErr w:type="spellStart"/>
         <w:r>
           <w:rPr>
             <w:rStyle w:val="-"/>
           </w:rPr>
           <w:t>png</w:t>
         </w:r>
-        <w:r>
-          <w:rPr>
-            <w:rStyle w:val="-"/>
+        <w:proofErr w:type="spellEnd"/>
+        <w:r>
+          <w:rPr>
+            <w:rStyle w:val="-"/>
+            <w:lang w:val="el-GR"/>
           </w:rPr>
           <w:t xml:space="preserve"> </w:t>
         </w:r>
@@ -5411,6 +7088,7 @@
         <w:r>
           <w:rPr>
             <w:rStyle w:val="-"/>
+            <w:lang w:val="el-GR"/>
           </w:rPr>
           <w:t xml:space="preserve"> </w:t>
         </w:r>
@@ -5423,6 +7101,7 @@
         <w:r>
           <w:rPr>
             <w:rStyle w:val="-"/>
+            <w:lang w:val="el-GR"/>
           </w:rPr>
           <w:t xml:space="preserve"> · </w:t>
         </w:r>
@@ -5435,6 +7114,7 @@
         <w:r>
           <w:rPr>
             <w:rStyle w:val="-"/>
+            <w:lang w:val="el-GR"/>
           </w:rPr>
           <w:t>-</w:t>
         </w:r>
@@ -5447,30 +7127,37 @@
         <w:r>
           <w:rPr>
             <w:rStyle w:val="-"/>
+            <w:lang w:val="el-GR"/>
           </w:rPr>
           <w:t>/</w:t>
         </w:r>
+        <w:proofErr w:type="spellStart"/>
         <w:r>
           <w:rPr>
             <w:rStyle w:val="-"/>
           </w:rPr>
           <w:t>SoftEngProject</w:t>
         </w:r>
-        <w:r>
-          <w:rPr>
-            <w:rStyle w:val="-"/>
+        <w:proofErr w:type="spellEnd"/>
+        <w:r>
+          <w:rPr>
+            <w:rStyle w:val="-"/>
+            <w:lang w:val="el-GR"/>
           </w:rPr>
           <w:t>2021 (</w:t>
         </w:r>
+        <w:proofErr w:type="spellStart"/>
         <w:r>
           <w:rPr>
             <w:rStyle w:val="-"/>
           </w:rPr>
           <w:t>github</w:t>
         </w:r>
-        <w:r>
-          <w:rPr>
-            <w:rStyle w:val="-"/>
+        <w:proofErr w:type="spellEnd"/>
+        <w:r>
+          <w:rPr>
+            <w:rStyle w:val="-"/>
+            <w:lang w:val="el-GR"/>
           </w:rPr>
           <w:t>.</w:t>
         </w:r>
@@ -5483,20 +7170,75 @@
         <w:r>
           <w:rPr>
             <w:rStyle w:val="-"/>
+            <w:lang w:val="el-GR"/>
           </w:rPr>
           <w:t>)</w:t>
         </w:r>
       </w:hyperlink>
     </w:p>
-    <w:p/>
-    <w:p/>
-    <w:p/>
-    <w:p/>
-    <w:p/>
-    <w:p/>
-    <w:p/>
-    <w:p/>
-    <w:p/>
+    <w:p>
+      <w:pPr>
+        <w:rPr>
+          <w:lang w:val="el-GR"/>
+        </w:rPr>
+      </w:pPr>
+    </w:p>
+    <w:p>
+      <w:pPr>
+        <w:rPr>
+          <w:lang w:val="el-GR"/>
+        </w:rPr>
+      </w:pPr>
+    </w:p>
+    <w:p>
+      <w:pPr>
+        <w:rPr>
+          <w:lang w:val="el-GR"/>
+        </w:rPr>
+      </w:pPr>
+    </w:p>
+    <w:p>
+      <w:pPr>
+        <w:rPr>
+          <w:lang w:val="el-GR"/>
+        </w:rPr>
+      </w:pPr>
+    </w:p>
+    <w:p>
+      <w:pPr>
+        <w:rPr>
+          <w:lang w:val="el-GR"/>
+        </w:rPr>
+      </w:pPr>
+    </w:p>
+    <w:p>
+      <w:pPr>
+        <w:rPr>
+          <w:lang w:val="el-GR"/>
+        </w:rPr>
+      </w:pPr>
+    </w:p>
+    <w:p>
+      <w:pPr>
+        <w:rPr>
+          <w:lang w:val="el-GR"/>
+        </w:rPr>
+      </w:pPr>
+    </w:p>
+    <w:p>
+      <w:pPr>
+        <w:rPr>
+          <w:lang w:val="el-GR"/>
+        </w:rPr>
+      </w:pPr>
+    </w:p>
+    <w:p>
+      <w:pPr>
+        <w:rPr>
+          <w:lang w:val="el-GR"/>
+        </w:rPr>
+      </w:pPr>
+    </w:p>
     <w:p>
       <w:pPr>
         <w:jc w:val="center"/>

</xml_diff>